<commit_message>
Update presentation and update logo
</commit_message>
<xml_diff>
--- a/Documents/Documentation.docx
+++ b/Documents/Documentation.docx
@@ -547,57 +547,30 @@
           </w:pPr>
         </w:p>
         <w:p>
+          <w:pPr>
+            <w:rPr>
+              <w:noProof/>
+            </w:rPr>
+          </w:pPr>
+        </w:p>
+        <w:p>
           <w:r>
             <w:rPr>
               <w:noProof/>
             </w:rPr>
             <w:drawing>
-              <wp:anchor distT="0" distB="0" distL="114300" distR="114300" simplePos="0" relativeHeight="251660288" behindDoc="1" locked="0" layoutInCell="1" allowOverlap="1" wp14:anchorId="671857B9" wp14:editId="2F6C0D7A">
+              <wp:anchor distT="0" distB="0" distL="114300" distR="114300" simplePos="0" relativeHeight="251662336" behindDoc="0" locked="0" layoutInCell="1" allowOverlap="1" wp14:anchorId="50DA1E5E" wp14:editId="36395F7A">
                 <wp:simplePos x="0" y="0"/>
                 <wp:positionH relativeFrom="margin">
                   <wp:align>center</wp:align>
                 </wp:positionH>
                 <wp:positionV relativeFrom="paragraph">
-                  <wp:posOffset>2371725</wp:posOffset>
+                  <wp:posOffset>2272665</wp:posOffset>
                 </wp:positionV>
                 <wp:extent cx="4762500" cy="4762500"/>
                 <wp:effectExtent l="0" t="0" r="0" b="0"/>
-                <wp:wrapTight wrapText="bothSides">
-                  <wp:wrapPolygon edited="0">
-                    <wp:start x="10195" y="2678"/>
-                    <wp:lineTo x="7949" y="3542"/>
-                    <wp:lineTo x="5875" y="4147"/>
-                    <wp:lineTo x="3197" y="7690"/>
-                    <wp:lineTo x="2765" y="8294"/>
-                    <wp:lineTo x="2678" y="12787"/>
-                    <wp:lineTo x="3197" y="13910"/>
-                    <wp:lineTo x="4493" y="15293"/>
-                    <wp:lineTo x="5270" y="16675"/>
-                    <wp:lineTo x="5357" y="17021"/>
-                    <wp:lineTo x="8035" y="18058"/>
-                    <wp:lineTo x="8986" y="18058"/>
-                    <wp:lineTo x="10282" y="18662"/>
-                    <wp:lineTo x="10541" y="18835"/>
-                    <wp:lineTo x="10973" y="18835"/>
-                    <wp:lineTo x="11232" y="18662"/>
-                    <wp:lineTo x="12528" y="18058"/>
-                    <wp:lineTo x="13478" y="18058"/>
-                    <wp:lineTo x="16157" y="17021"/>
-                    <wp:lineTo x="16243" y="16675"/>
-                    <wp:lineTo x="17021" y="15293"/>
-                    <wp:lineTo x="18403" y="13910"/>
-                    <wp:lineTo x="18835" y="12701"/>
-                    <wp:lineTo x="18835" y="8381"/>
-                    <wp:lineTo x="18230" y="7603"/>
-                    <wp:lineTo x="17712" y="6998"/>
-                    <wp:lineTo x="16762" y="5616"/>
-                    <wp:lineTo x="16070" y="4752"/>
-                    <wp:lineTo x="15811" y="4234"/>
-                    <wp:lineTo x="11318" y="2678"/>
-                    <wp:lineTo x="10195" y="2678"/>
-                  </wp:wrapPolygon>
-                </wp:wrapTight>
-                <wp:docPr id="1" name="Picture 1" descr="A picture containing text&#10;&#10;Description automatically generated"/>
+                <wp:wrapNone/>
+                <wp:docPr id="6" name="Picture 6" descr="A picture containing text&#10;&#10;Description automatically generated"/>
                 <wp:cNvGraphicFramePr>
                   <a:graphicFrameLocks xmlns:a="http://schemas.openxmlformats.org/drawingml/2006/main" noChangeAspect="1"/>
                 </wp:cNvGraphicFramePr>
@@ -605,7 +578,7 @@
                   <a:graphicData uri="http://schemas.openxmlformats.org/drawingml/2006/picture">
                     <pic:pic xmlns:pic="http://schemas.openxmlformats.org/drawingml/2006/picture">
                       <pic:nvPicPr>
-                        <pic:cNvPr id="1" name="Picture 1" descr="A picture containing text&#10;&#10;Description automatically generated"/>
+                        <pic:cNvPr id="6" name="Picture 6" descr="A picture containing text&#10;&#10;Description automatically generated"/>
                         <pic:cNvPicPr/>
                       </pic:nvPicPr>
                       <pic:blipFill>
@@ -2121,6 +2094,7 @@
         </w:rPr>
         <w:t xml:space="preserve"> </w:t>
       </w:r>
+      <w:proofErr w:type="spellStart"/>
       <w:r>
         <w:rPr>
           <w:sz w:val="36"/>
@@ -2128,6 +2102,7 @@
         </w:rPr>
         <w:t>class</w:t>
       </w:r>
+      <w:proofErr w:type="spellEnd"/>
     </w:p>
     <w:p>
       <w:pPr>
@@ -2189,12 +2164,21 @@
           <w:lang w:val="en-US"/>
         </w:rPr>
       </w:pPr>
+      <w:proofErr w:type="spellStart"/>
       <w:r>
         <w:rPr>
           <w:sz w:val="36"/>
           <w:lang w:val="en-US"/>
         </w:rPr>
-        <w:t xml:space="preserve">Stanimir Dimitrov </w:t>
+        <w:t>Stanimir</w:t>
+      </w:r>
+      <w:proofErr w:type="spellEnd"/>
+      <w:r>
+        <w:rPr>
+          <w:sz w:val="36"/>
+          <w:lang w:val="en-US"/>
+        </w:rPr>
+        <w:t xml:space="preserve"> Dimitrov </w:t>
       </w:r>
       <w:r>
         <w:rPr>
@@ -2224,6 +2208,7 @@
         </w:rPr>
         <w:t xml:space="preserve"> </w:t>
       </w:r>
+      <w:proofErr w:type="spellStart"/>
       <w:r>
         <w:rPr>
           <w:sz w:val="36"/>
@@ -2231,6 +2216,7 @@
         </w:rPr>
         <w:t>class</w:t>
       </w:r>
+      <w:proofErr w:type="spellEnd"/>
     </w:p>
     <w:p>
       <w:pPr>
@@ -2292,13 +2278,31 @@
           <w:lang w:val="en-US"/>
         </w:rPr>
       </w:pPr>
+      <w:proofErr w:type="spellStart"/>
       <w:r>
         <w:rPr>
           <w:sz w:val="36"/>
           <w:lang w:val="en-US"/>
         </w:rPr>
-        <w:t>Zhivko Nanev</w:t>
-      </w:r>
+        <w:t>Zhivko</w:t>
+      </w:r>
+      <w:proofErr w:type="spellEnd"/>
+      <w:r>
+        <w:rPr>
+          <w:sz w:val="36"/>
+          <w:lang w:val="en-US"/>
+        </w:rPr>
+        <w:t xml:space="preserve"> </w:t>
+      </w:r>
+      <w:proofErr w:type="spellStart"/>
+      <w:r>
+        <w:rPr>
+          <w:sz w:val="36"/>
+          <w:lang w:val="en-US"/>
+        </w:rPr>
+        <w:t>Nanev</w:t>
+      </w:r>
+      <w:proofErr w:type="spellEnd"/>
       <w:r>
         <w:rPr>
           <w:sz w:val="36"/>
@@ -2327,6 +2331,7 @@
         </w:rPr>
         <w:t xml:space="preserve"> </w:t>
       </w:r>
+      <w:proofErr w:type="spellStart"/>
       <w:r>
         <w:rPr>
           <w:sz w:val="36"/>
@@ -2334,6 +2339,7 @@
         </w:rPr>
         <w:t>class</w:t>
       </w:r>
+      <w:proofErr w:type="spellEnd"/>
     </w:p>
     <w:p>
       <w:pPr>
@@ -2515,14 +2521,45 @@
           <w:lang w:val="bg-BG"/>
         </w:rPr>
       </w:pPr>
-      <w:r>
-        <w:rPr>
-          <w:rFonts w:cstheme="minorHAnsi"/>
-          <w:sz w:val="36"/>
-          <w:szCs w:val="36"/>
-          <w:lang w:val="bg-BG"/>
-        </w:rPr>
-        <w:t xml:space="preserve">Our goal, </w:t>
+      <w:proofErr w:type="spellStart"/>
+      <w:r>
+        <w:rPr>
+          <w:rFonts w:cstheme="minorHAnsi"/>
+          <w:sz w:val="36"/>
+          <w:szCs w:val="36"/>
+          <w:lang w:val="bg-BG"/>
+        </w:rPr>
+        <w:t>Our</w:t>
+      </w:r>
+      <w:proofErr w:type="spellEnd"/>
+      <w:r>
+        <w:rPr>
+          <w:rFonts w:cstheme="minorHAnsi"/>
+          <w:sz w:val="36"/>
+          <w:szCs w:val="36"/>
+          <w:lang w:val="bg-BG"/>
+        </w:rPr>
+        <w:t xml:space="preserve"> </w:t>
+      </w:r>
+      <w:proofErr w:type="spellStart"/>
+      <w:r>
+        <w:rPr>
+          <w:rFonts w:cstheme="minorHAnsi"/>
+          <w:sz w:val="36"/>
+          <w:szCs w:val="36"/>
+          <w:lang w:val="bg-BG"/>
+        </w:rPr>
+        <w:t>goal</w:t>
+      </w:r>
+      <w:proofErr w:type="spellEnd"/>
+      <w:r>
+        <w:rPr>
+          <w:rFonts w:cstheme="minorHAnsi"/>
+          <w:sz w:val="36"/>
+          <w:szCs w:val="36"/>
+          <w:lang w:val="bg-BG"/>
+        </w:rPr>
+        <w:t xml:space="preserve">, </w:t>
       </w:r>
       <w:r>
         <w:rPr>
@@ -2540,7 +2577,267 @@
           <w:szCs w:val="36"/>
           <w:lang w:val="bg-BG"/>
         </w:rPr>
-        <w:t>s set in the regulation of the project activity, was to make a maze game.</w:t>
+        <w:t xml:space="preserve">s </w:t>
+      </w:r>
+      <w:proofErr w:type="spellStart"/>
+      <w:r>
+        <w:rPr>
+          <w:rFonts w:cstheme="minorHAnsi"/>
+          <w:sz w:val="36"/>
+          <w:szCs w:val="36"/>
+          <w:lang w:val="bg-BG"/>
+        </w:rPr>
+        <w:t>set</w:t>
+      </w:r>
+      <w:proofErr w:type="spellEnd"/>
+      <w:r>
+        <w:rPr>
+          <w:rFonts w:cstheme="minorHAnsi"/>
+          <w:sz w:val="36"/>
+          <w:szCs w:val="36"/>
+          <w:lang w:val="bg-BG"/>
+        </w:rPr>
+        <w:t xml:space="preserve"> </w:t>
+      </w:r>
+      <w:proofErr w:type="spellStart"/>
+      <w:r>
+        <w:rPr>
+          <w:rFonts w:cstheme="minorHAnsi"/>
+          <w:sz w:val="36"/>
+          <w:szCs w:val="36"/>
+          <w:lang w:val="bg-BG"/>
+        </w:rPr>
+        <w:t>in</w:t>
+      </w:r>
+      <w:proofErr w:type="spellEnd"/>
+      <w:r>
+        <w:rPr>
+          <w:rFonts w:cstheme="minorHAnsi"/>
+          <w:sz w:val="36"/>
+          <w:szCs w:val="36"/>
+          <w:lang w:val="bg-BG"/>
+        </w:rPr>
+        <w:t xml:space="preserve"> </w:t>
+      </w:r>
+      <w:proofErr w:type="spellStart"/>
+      <w:r>
+        <w:rPr>
+          <w:rFonts w:cstheme="minorHAnsi"/>
+          <w:sz w:val="36"/>
+          <w:szCs w:val="36"/>
+          <w:lang w:val="bg-BG"/>
+        </w:rPr>
+        <w:t>the</w:t>
+      </w:r>
+      <w:proofErr w:type="spellEnd"/>
+      <w:r>
+        <w:rPr>
+          <w:rFonts w:cstheme="minorHAnsi"/>
+          <w:sz w:val="36"/>
+          <w:szCs w:val="36"/>
+          <w:lang w:val="bg-BG"/>
+        </w:rPr>
+        <w:t xml:space="preserve"> </w:t>
+      </w:r>
+      <w:proofErr w:type="spellStart"/>
+      <w:r>
+        <w:rPr>
+          <w:rFonts w:cstheme="minorHAnsi"/>
+          <w:sz w:val="36"/>
+          <w:szCs w:val="36"/>
+          <w:lang w:val="bg-BG"/>
+        </w:rPr>
+        <w:t>regulation</w:t>
+      </w:r>
+      <w:proofErr w:type="spellEnd"/>
+      <w:r>
+        <w:rPr>
+          <w:rFonts w:cstheme="minorHAnsi"/>
+          <w:sz w:val="36"/>
+          <w:szCs w:val="36"/>
+          <w:lang w:val="bg-BG"/>
+        </w:rPr>
+        <w:t xml:space="preserve"> </w:t>
+      </w:r>
+      <w:proofErr w:type="spellStart"/>
+      <w:r>
+        <w:rPr>
+          <w:rFonts w:cstheme="minorHAnsi"/>
+          <w:sz w:val="36"/>
+          <w:szCs w:val="36"/>
+          <w:lang w:val="bg-BG"/>
+        </w:rPr>
+        <w:t>of</w:t>
+      </w:r>
+      <w:proofErr w:type="spellEnd"/>
+      <w:r>
+        <w:rPr>
+          <w:rFonts w:cstheme="minorHAnsi"/>
+          <w:sz w:val="36"/>
+          <w:szCs w:val="36"/>
+          <w:lang w:val="bg-BG"/>
+        </w:rPr>
+        <w:t xml:space="preserve"> </w:t>
+      </w:r>
+      <w:proofErr w:type="spellStart"/>
+      <w:r>
+        <w:rPr>
+          <w:rFonts w:cstheme="minorHAnsi"/>
+          <w:sz w:val="36"/>
+          <w:szCs w:val="36"/>
+          <w:lang w:val="bg-BG"/>
+        </w:rPr>
+        <w:t>the</w:t>
+      </w:r>
+      <w:proofErr w:type="spellEnd"/>
+      <w:r>
+        <w:rPr>
+          <w:rFonts w:cstheme="minorHAnsi"/>
+          <w:sz w:val="36"/>
+          <w:szCs w:val="36"/>
+          <w:lang w:val="bg-BG"/>
+        </w:rPr>
+        <w:t xml:space="preserve"> </w:t>
+      </w:r>
+      <w:proofErr w:type="spellStart"/>
+      <w:r>
+        <w:rPr>
+          <w:rFonts w:cstheme="minorHAnsi"/>
+          <w:sz w:val="36"/>
+          <w:szCs w:val="36"/>
+          <w:lang w:val="bg-BG"/>
+        </w:rPr>
+        <w:t>project</w:t>
+      </w:r>
+      <w:proofErr w:type="spellEnd"/>
+      <w:r>
+        <w:rPr>
+          <w:rFonts w:cstheme="minorHAnsi"/>
+          <w:sz w:val="36"/>
+          <w:szCs w:val="36"/>
+          <w:lang w:val="bg-BG"/>
+        </w:rPr>
+        <w:t xml:space="preserve"> </w:t>
+      </w:r>
+      <w:proofErr w:type="spellStart"/>
+      <w:r>
+        <w:rPr>
+          <w:rFonts w:cstheme="minorHAnsi"/>
+          <w:sz w:val="36"/>
+          <w:szCs w:val="36"/>
+          <w:lang w:val="bg-BG"/>
+        </w:rPr>
+        <w:t>activity</w:t>
+      </w:r>
+      <w:proofErr w:type="spellEnd"/>
+      <w:r>
+        <w:rPr>
+          <w:rFonts w:cstheme="minorHAnsi"/>
+          <w:sz w:val="36"/>
+          <w:szCs w:val="36"/>
+          <w:lang w:val="bg-BG"/>
+        </w:rPr>
+        <w:t xml:space="preserve">, </w:t>
+      </w:r>
+      <w:proofErr w:type="spellStart"/>
+      <w:r>
+        <w:rPr>
+          <w:rFonts w:cstheme="minorHAnsi"/>
+          <w:sz w:val="36"/>
+          <w:szCs w:val="36"/>
+          <w:lang w:val="bg-BG"/>
+        </w:rPr>
+        <w:t>was</w:t>
+      </w:r>
+      <w:proofErr w:type="spellEnd"/>
+      <w:r>
+        <w:rPr>
+          <w:rFonts w:cstheme="minorHAnsi"/>
+          <w:sz w:val="36"/>
+          <w:szCs w:val="36"/>
+          <w:lang w:val="bg-BG"/>
+        </w:rPr>
+        <w:t xml:space="preserve"> </w:t>
+      </w:r>
+      <w:proofErr w:type="spellStart"/>
+      <w:r>
+        <w:rPr>
+          <w:rFonts w:cstheme="minorHAnsi"/>
+          <w:sz w:val="36"/>
+          <w:szCs w:val="36"/>
+          <w:lang w:val="bg-BG"/>
+        </w:rPr>
+        <w:t>to</w:t>
+      </w:r>
+      <w:proofErr w:type="spellEnd"/>
+      <w:r>
+        <w:rPr>
+          <w:rFonts w:cstheme="minorHAnsi"/>
+          <w:sz w:val="36"/>
+          <w:szCs w:val="36"/>
+          <w:lang w:val="bg-BG"/>
+        </w:rPr>
+        <w:t xml:space="preserve"> </w:t>
+      </w:r>
+      <w:proofErr w:type="spellStart"/>
+      <w:r>
+        <w:rPr>
+          <w:rFonts w:cstheme="minorHAnsi"/>
+          <w:sz w:val="36"/>
+          <w:szCs w:val="36"/>
+          <w:lang w:val="bg-BG"/>
+        </w:rPr>
+        <w:t>make</w:t>
+      </w:r>
+      <w:proofErr w:type="spellEnd"/>
+      <w:r>
+        <w:rPr>
+          <w:rFonts w:cstheme="minorHAnsi"/>
+          <w:sz w:val="36"/>
+          <w:szCs w:val="36"/>
+          <w:lang w:val="bg-BG"/>
+        </w:rPr>
+        <w:t xml:space="preserve"> a </w:t>
+      </w:r>
+      <w:proofErr w:type="spellStart"/>
+      <w:r>
+        <w:rPr>
+          <w:rFonts w:cstheme="minorHAnsi"/>
+          <w:sz w:val="36"/>
+          <w:szCs w:val="36"/>
+          <w:lang w:val="bg-BG"/>
+        </w:rPr>
+        <w:t>maze</w:t>
+      </w:r>
+      <w:proofErr w:type="spellEnd"/>
+      <w:r>
+        <w:rPr>
+          <w:rFonts w:cstheme="minorHAnsi"/>
+          <w:sz w:val="36"/>
+          <w:szCs w:val="36"/>
+          <w:lang w:val="bg-BG"/>
+        </w:rPr>
+        <w:t xml:space="preserve"> </w:t>
+      </w:r>
+      <w:proofErr w:type="spellStart"/>
+      <w:r>
+        <w:rPr>
+          <w:rFonts w:cstheme="minorHAnsi"/>
+          <w:sz w:val="36"/>
+          <w:szCs w:val="36"/>
+          <w:lang w:val="bg-BG"/>
+        </w:rPr>
+        <w:t>game</w:t>
+      </w:r>
+      <w:proofErr w:type="spellEnd"/>
+      <w:r>
+        <w:rPr>
+          <w:rFonts w:cstheme="minorHAnsi"/>
+          <w:sz w:val="36"/>
+          <w:szCs w:val="36"/>
+          <w:lang w:val="bg-BG"/>
+        </w:rPr>
+        <w:t>.</w:t>
       </w:r>
       <w:r>
         <w:rPr>
@@ -2551,15 +2848,517 @@
         </w:rPr>
         <w:t xml:space="preserve"> </w:t>
       </w:r>
-      <w:r>
-        <w:rPr>
-          <w:rFonts w:cstheme="minorHAnsi"/>
-          <w:sz w:val="36"/>
-          <w:szCs w:val="36"/>
-          <w:lang w:val="bg-BG"/>
-        </w:rPr>
-        <w:t>We had ideas, we gathered each time, we gave each other who, what to do, and so almost seamlessly created the game in its current form</w:t>
-      </w:r>
+      <w:proofErr w:type="spellStart"/>
+      <w:r>
+        <w:rPr>
+          <w:rFonts w:cstheme="minorHAnsi"/>
+          <w:sz w:val="36"/>
+          <w:szCs w:val="36"/>
+          <w:lang w:val="bg-BG"/>
+        </w:rPr>
+        <w:t>We</w:t>
+      </w:r>
+      <w:proofErr w:type="spellEnd"/>
+      <w:r>
+        <w:rPr>
+          <w:rFonts w:cstheme="minorHAnsi"/>
+          <w:sz w:val="36"/>
+          <w:szCs w:val="36"/>
+          <w:lang w:val="bg-BG"/>
+        </w:rPr>
+        <w:t xml:space="preserve"> </w:t>
+      </w:r>
+      <w:proofErr w:type="spellStart"/>
+      <w:r>
+        <w:rPr>
+          <w:rFonts w:cstheme="minorHAnsi"/>
+          <w:sz w:val="36"/>
+          <w:szCs w:val="36"/>
+          <w:lang w:val="bg-BG"/>
+        </w:rPr>
+        <w:t>had</w:t>
+      </w:r>
+      <w:proofErr w:type="spellEnd"/>
+      <w:r>
+        <w:rPr>
+          <w:rFonts w:cstheme="minorHAnsi"/>
+          <w:sz w:val="36"/>
+          <w:szCs w:val="36"/>
+          <w:lang w:val="bg-BG"/>
+        </w:rPr>
+        <w:t xml:space="preserve"> </w:t>
+      </w:r>
+      <w:proofErr w:type="spellStart"/>
+      <w:r>
+        <w:rPr>
+          <w:rFonts w:cstheme="minorHAnsi"/>
+          <w:sz w:val="36"/>
+          <w:szCs w:val="36"/>
+          <w:lang w:val="bg-BG"/>
+        </w:rPr>
+        <w:t>ideas</w:t>
+      </w:r>
+      <w:proofErr w:type="spellEnd"/>
+      <w:r>
+        <w:rPr>
+          <w:rFonts w:cstheme="minorHAnsi"/>
+          <w:sz w:val="36"/>
+          <w:szCs w:val="36"/>
+          <w:lang w:val="bg-BG"/>
+        </w:rPr>
+        <w:t xml:space="preserve">, </w:t>
+      </w:r>
+      <w:proofErr w:type="spellStart"/>
+      <w:r>
+        <w:rPr>
+          <w:rFonts w:cstheme="minorHAnsi"/>
+          <w:sz w:val="36"/>
+          <w:szCs w:val="36"/>
+          <w:lang w:val="bg-BG"/>
+        </w:rPr>
+        <w:t>we</w:t>
+      </w:r>
+      <w:proofErr w:type="spellEnd"/>
+      <w:r>
+        <w:rPr>
+          <w:rFonts w:cstheme="minorHAnsi"/>
+          <w:sz w:val="36"/>
+          <w:szCs w:val="36"/>
+          <w:lang w:val="bg-BG"/>
+        </w:rPr>
+        <w:t xml:space="preserve"> </w:t>
+      </w:r>
+      <w:proofErr w:type="spellStart"/>
+      <w:r>
+        <w:rPr>
+          <w:rFonts w:cstheme="minorHAnsi"/>
+          <w:sz w:val="36"/>
+          <w:szCs w:val="36"/>
+          <w:lang w:val="bg-BG"/>
+        </w:rPr>
+        <w:t>gathered</w:t>
+      </w:r>
+      <w:proofErr w:type="spellEnd"/>
+      <w:r>
+        <w:rPr>
+          <w:rFonts w:cstheme="minorHAnsi"/>
+          <w:sz w:val="36"/>
+          <w:szCs w:val="36"/>
+          <w:lang w:val="bg-BG"/>
+        </w:rPr>
+        <w:t xml:space="preserve"> </w:t>
+      </w:r>
+      <w:proofErr w:type="spellStart"/>
+      <w:r>
+        <w:rPr>
+          <w:rFonts w:cstheme="minorHAnsi"/>
+          <w:sz w:val="36"/>
+          <w:szCs w:val="36"/>
+          <w:lang w:val="bg-BG"/>
+        </w:rPr>
+        <w:t>each</w:t>
+      </w:r>
+      <w:proofErr w:type="spellEnd"/>
+      <w:r>
+        <w:rPr>
+          <w:rFonts w:cstheme="minorHAnsi"/>
+          <w:sz w:val="36"/>
+          <w:szCs w:val="36"/>
+          <w:lang w:val="bg-BG"/>
+        </w:rPr>
+        <w:t xml:space="preserve"> </w:t>
+      </w:r>
+      <w:proofErr w:type="spellStart"/>
+      <w:r>
+        <w:rPr>
+          <w:rFonts w:cstheme="minorHAnsi"/>
+          <w:sz w:val="36"/>
+          <w:szCs w:val="36"/>
+          <w:lang w:val="bg-BG"/>
+        </w:rPr>
+        <w:t>time</w:t>
+      </w:r>
+      <w:proofErr w:type="spellEnd"/>
+      <w:r>
+        <w:rPr>
+          <w:rFonts w:cstheme="minorHAnsi"/>
+          <w:sz w:val="36"/>
+          <w:szCs w:val="36"/>
+          <w:lang w:val="bg-BG"/>
+        </w:rPr>
+        <w:t xml:space="preserve">, </w:t>
+      </w:r>
+      <w:proofErr w:type="spellStart"/>
+      <w:r>
+        <w:rPr>
+          <w:rFonts w:cstheme="minorHAnsi"/>
+          <w:sz w:val="36"/>
+          <w:szCs w:val="36"/>
+          <w:lang w:val="bg-BG"/>
+        </w:rPr>
+        <w:t>we</w:t>
+      </w:r>
+      <w:proofErr w:type="spellEnd"/>
+      <w:r>
+        <w:rPr>
+          <w:rFonts w:cstheme="minorHAnsi"/>
+          <w:sz w:val="36"/>
+          <w:szCs w:val="36"/>
+          <w:lang w:val="bg-BG"/>
+        </w:rPr>
+        <w:t xml:space="preserve"> </w:t>
+      </w:r>
+      <w:proofErr w:type="spellStart"/>
+      <w:r>
+        <w:rPr>
+          <w:rFonts w:cstheme="minorHAnsi"/>
+          <w:sz w:val="36"/>
+          <w:szCs w:val="36"/>
+          <w:lang w:val="bg-BG"/>
+        </w:rPr>
+        <w:t>gave</w:t>
+      </w:r>
+      <w:proofErr w:type="spellEnd"/>
+      <w:r>
+        <w:rPr>
+          <w:rFonts w:cstheme="minorHAnsi"/>
+          <w:sz w:val="36"/>
+          <w:szCs w:val="36"/>
+          <w:lang w:val="bg-BG"/>
+        </w:rPr>
+        <w:t xml:space="preserve"> </w:t>
+      </w:r>
+      <w:proofErr w:type="spellStart"/>
+      <w:r>
+        <w:rPr>
+          <w:rFonts w:cstheme="minorHAnsi"/>
+          <w:sz w:val="36"/>
+          <w:szCs w:val="36"/>
+          <w:lang w:val="bg-BG"/>
+        </w:rPr>
+        <w:t>each</w:t>
+      </w:r>
+      <w:proofErr w:type="spellEnd"/>
+      <w:r>
+        <w:rPr>
+          <w:rFonts w:cstheme="minorHAnsi"/>
+          <w:sz w:val="36"/>
+          <w:szCs w:val="36"/>
+          <w:lang w:val="bg-BG"/>
+        </w:rPr>
+        <w:t xml:space="preserve"> </w:t>
+      </w:r>
+      <w:proofErr w:type="spellStart"/>
+      <w:r>
+        <w:rPr>
+          <w:rFonts w:cstheme="minorHAnsi"/>
+          <w:sz w:val="36"/>
+          <w:szCs w:val="36"/>
+          <w:lang w:val="bg-BG"/>
+        </w:rPr>
+        <w:t>other</w:t>
+      </w:r>
+      <w:proofErr w:type="spellEnd"/>
+      <w:r>
+        <w:rPr>
+          <w:rFonts w:cstheme="minorHAnsi"/>
+          <w:sz w:val="36"/>
+          <w:szCs w:val="36"/>
+          <w:lang w:val="bg-BG"/>
+        </w:rPr>
+        <w:t xml:space="preserve"> </w:t>
+      </w:r>
+      <w:proofErr w:type="spellStart"/>
+      <w:r>
+        <w:rPr>
+          <w:rFonts w:cstheme="minorHAnsi"/>
+          <w:sz w:val="36"/>
+          <w:szCs w:val="36"/>
+          <w:lang w:val="bg-BG"/>
+        </w:rPr>
+        <w:t>who</w:t>
+      </w:r>
+      <w:proofErr w:type="spellEnd"/>
+      <w:r>
+        <w:rPr>
+          <w:rFonts w:cstheme="minorHAnsi"/>
+          <w:sz w:val="36"/>
+          <w:szCs w:val="36"/>
+          <w:lang w:val="bg-BG"/>
+        </w:rPr>
+        <w:t xml:space="preserve">, </w:t>
+      </w:r>
+      <w:proofErr w:type="spellStart"/>
+      <w:r>
+        <w:rPr>
+          <w:rFonts w:cstheme="minorHAnsi"/>
+          <w:sz w:val="36"/>
+          <w:szCs w:val="36"/>
+          <w:lang w:val="bg-BG"/>
+        </w:rPr>
+        <w:t>what</w:t>
+      </w:r>
+      <w:proofErr w:type="spellEnd"/>
+      <w:r>
+        <w:rPr>
+          <w:rFonts w:cstheme="minorHAnsi"/>
+          <w:sz w:val="36"/>
+          <w:szCs w:val="36"/>
+          <w:lang w:val="bg-BG"/>
+        </w:rPr>
+        <w:t xml:space="preserve"> </w:t>
+      </w:r>
+      <w:proofErr w:type="spellStart"/>
+      <w:r>
+        <w:rPr>
+          <w:rFonts w:cstheme="minorHAnsi"/>
+          <w:sz w:val="36"/>
+          <w:szCs w:val="36"/>
+          <w:lang w:val="bg-BG"/>
+        </w:rPr>
+        <w:t>to</w:t>
+      </w:r>
+      <w:proofErr w:type="spellEnd"/>
+      <w:r>
+        <w:rPr>
+          <w:rFonts w:cstheme="minorHAnsi"/>
+          <w:sz w:val="36"/>
+          <w:szCs w:val="36"/>
+          <w:lang w:val="bg-BG"/>
+        </w:rPr>
+        <w:t xml:space="preserve"> </w:t>
+      </w:r>
+      <w:proofErr w:type="spellStart"/>
+      <w:r>
+        <w:rPr>
+          <w:rFonts w:cstheme="minorHAnsi"/>
+          <w:sz w:val="36"/>
+          <w:szCs w:val="36"/>
+          <w:lang w:val="bg-BG"/>
+        </w:rPr>
+        <w:t>do</w:t>
+      </w:r>
+      <w:proofErr w:type="spellEnd"/>
+      <w:r>
+        <w:rPr>
+          <w:rFonts w:cstheme="minorHAnsi"/>
+          <w:sz w:val="36"/>
+          <w:szCs w:val="36"/>
+          <w:lang w:val="bg-BG"/>
+        </w:rPr>
+        <w:t xml:space="preserve">, </w:t>
+      </w:r>
+      <w:proofErr w:type="spellStart"/>
+      <w:r>
+        <w:rPr>
+          <w:rFonts w:cstheme="minorHAnsi"/>
+          <w:sz w:val="36"/>
+          <w:szCs w:val="36"/>
+          <w:lang w:val="bg-BG"/>
+        </w:rPr>
+        <w:t>and</w:t>
+      </w:r>
+      <w:proofErr w:type="spellEnd"/>
+      <w:r>
+        <w:rPr>
+          <w:rFonts w:cstheme="minorHAnsi"/>
+          <w:sz w:val="36"/>
+          <w:szCs w:val="36"/>
+          <w:lang w:val="bg-BG"/>
+        </w:rPr>
+        <w:t xml:space="preserve"> </w:t>
+      </w:r>
+      <w:proofErr w:type="spellStart"/>
+      <w:r>
+        <w:rPr>
+          <w:rFonts w:cstheme="minorHAnsi"/>
+          <w:sz w:val="36"/>
+          <w:szCs w:val="36"/>
+          <w:lang w:val="bg-BG"/>
+        </w:rPr>
+        <w:t>so</w:t>
+      </w:r>
+      <w:proofErr w:type="spellEnd"/>
+      <w:r>
+        <w:rPr>
+          <w:rFonts w:cstheme="minorHAnsi"/>
+          <w:sz w:val="36"/>
+          <w:szCs w:val="36"/>
+          <w:lang w:val="bg-BG"/>
+        </w:rPr>
+        <w:t xml:space="preserve"> </w:t>
+      </w:r>
+      <w:proofErr w:type="spellStart"/>
+      <w:r>
+        <w:rPr>
+          <w:rFonts w:cstheme="minorHAnsi"/>
+          <w:sz w:val="36"/>
+          <w:szCs w:val="36"/>
+          <w:lang w:val="bg-BG"/>
+        </w:rPr>
+        <w:t>almost</w:t>
+      </w:r>
+      <w:proofErr w:type="spellEnd"/>
+      <w:r>
+        <w:rPr>
+          <w:rFonts w:cstheme="minorHAnsi"/>
+          <w:sz w:val="36"/>
+          <w:szCs w:val="36"/>
+          <w:lang w:val="bg-BG"/>
+        </w:rPr>
+        <w:t xml:space="preserve"> </w:t>
+      </w:r>
+      <w:proofErr w:type="spellStart"/>
+      <w:r>
+        <w:rPr>
+          <w:rFonts w:cstheme="minorHAnsi"/>
+          <w:sz w:val="36"/>
+          <w:szCs w:val="36"/>
+          <w:lang w:val="bg-BG"/>
+        </w:rPr>
+        <w:t>seamlessly</w:t>
+      </w:r>
+      <w:proofErr w:type="spellEnd"/>
+      <w:r>
+        <w:rPr>
+          <w:rFonts w:cstheme="minorHAnsi"/>
+          <w:sz w:val="36"/>
+          <w:szCs w:val="36"/>
+          <w:lang w:val="bg-BG"/>
+        </w:rPr>
+        <w:t xml:space="preserve"> </w:t>
+      </w:r>
+      <w:proofErr w:type="spellStart"/>
+      <w:r>
+        <w:rPr>
+          <w:rFonts w:cstheme="minorHAnsi"/>
+          <w:sz w:val="36"/>
+          <w:szCs w:val="36"/>
+          <w:lang w:val="bg-BG"/>
+        </w:rPr>
+        <w:t>created</w:t>
+      </w:r>
+      <w:proofErr w:type="spellEnd"/>
+      <w:r>
+        <w:rPr>
+          <w:rFonts w:cstheme="minorHAnsi"/>
+          <w:sz w:val="36"/>
+          <w:szCs w:val="36"/>
+          <w:lang w:val="bg-BG"/>
+        </w:rPr>
+        <w:t xml:space="preserve"> </w:t>
+      </w:r>
+      <w:proofErr w:type="spellStart"/>
+      <w:r>
+        <w:rPr>
+          <w:rFonts w:cstheme="minorHAnsi"/>
+          <w:sz w:val="36"/>
+          <w:szCs w:val="36"/>
+          <w:lang w:val="bg-BG"/>
+        </w:rPr>
+        <w:t>the</w:t>
+      </w:r>
+      <w:proofErr w:type="spellEnd"/>
+      <w:r>
+        <w:rPr>
+          <w:rFonts w:cstheme="minorHAnsi"/>
+          <w:sz w:val="36"/>
+          <w:szCs w:val="36"/>
+          <w:lang w:val="bg-BG"/>
+        </w:rPr>
+        <w:t xml:space="preserve"> </w:t>
+      </w:r>
+      <w:proofErr w:type="spellStart"/>
+      <w:r>
+        <w:rPr>
+          <w:rFonts w:cstheme="minorHAnsi"/>
+          <w:sz w:val="36"/>
+          <w:szCs w:val="36"/>
+          <w:lang w:val="bg-BG"/>
+        </w:rPr>
+        <w:t>game</w:t>
+      </w:r>
+      <w:proofErr w:type="spellEnd"/>
+      <w:r>
+        <w:rPr>
+          <w:rFonts w:cstheme="minorHAnsi"/>
+          <w:sz w:val="36"/>
+          <w:szCs w:val="36"/>
+          <w:lang w:val="bg-BG"/>
+        </w:rPr>
+        <w:t xml:space="preserve"> </w:t>
+      </w:r>
+      <w:proofErr w:type="spellStart"/>
+      <w:r>
+        <w:rPr>
+          <w:rFonts w:cstheme="minorHAnsi"/>
+          <w:sz w:val="36"/>
+          <w:szCs w:val="36"/>
+          <w:lang w:val="bg-BG"/>
+        </w:rPr>
+        <w:t>in</w:t>
+      </w:r>
+      <w:proofErr w:type="spellEnd"/>
+      <w:r>
+        <w:rPr>
+          <w:rFonts w:cstheme="minorHAnsi"/>
+          <w:sz w:val="36"/>
+          <w:szCs w:val="36"/>
+          <w:lang w:val="bg-BG"/>
+        </w:rPr>
+        <w:t xml:space="preserve"> </w:t>
+      </w:r>
+      <w:proofErr w:type="spellStart"/>
+      <w:r>
+        <w:rPr>
+          <w:rFonts w:cstheme="minorHAnsi"/>
+          <w:sz w:val="36"/>
+          <w:szCs w:val="36"/>
+          <w:lang w:val="bg-BG"/>
+        </w:rPr>
+        <w:t>its</w:t>
+      </w:r>
+      <w:proofErr w:type="spellEnd"/>
+      <w:r>
+        <w:rPr>
+          <w:rFonts w:cstheme="minorHAnsi"/>
+          <w:sz w:val="36"/>
+          <w:szCs w:val="36"/>
+          <w:lang w:val="bg-BG"/>
+        </w:rPr>
+        <w:t xml:space="preserve"> </w:t>
+      </w:r>
+      <w:proofErr w:type="spellStart"/>
+      <w:r>
+        <w:rPr>
+          <w:rFonts w:cstheme="minorHAnsi"/>
+          <w:sz w:val="36"/>
+          <w:szCs w:val="36"/>
+          <w:lang w:val="bg-BG"/>
+        </w:rPr>
+        <w:t>current</w:t>
+      </w:r>
+      <w:proofErr w:type="spellEnd"/>
+      <w:r>
+        <w:rPr>
+          <w:rFonts w:cstheme="minorHAnsi"/>
+          <w:sz w:val="36"/>
+          <w:szCs w:val="36"/>
+          <w:lang w:val="bg-BG"/>
+        </w:rPr>
+        <w:t xml:space="preserve"> </w:t>
+      </w:r>
+      <w:proofErr w:type="spellStart"/>
+      <w:r>
+        <w:rPr>
+          <w:rFonts w:cstheme="minorHAnsi"/>
+          <w:sz w:val="36"/>
+          <w:szCs w:val="36"/>
+          <w:lang w:val="bg-BG"/>
+        </w:rPr>
+        <w:t>form</w:t>
+      </w:r>
+      <w:proofErr w:type="spellEnd"/>
       <w:r>
         <w:rPr>
           <w:rFonts w:cstheme="minorHAnsi"/>
@@ -2617,15 +3416,437 @@
           <w:lang w:val="bg-BG"/>
         </w:rPr>
       </w:pPr>
-      <w:r>
-        <w:rPr>
-          <w:rFonts w:cstheme="minorHAnsi"/>
-          <w:sz w:val="36"/>
-          <w:szCs w:val="36"/>
-          <w:lang w:val="bg-BG"/>
-        </w:rPr>
-        <w:t>In general, we tried not to do things chaotically, and everyone knows what to do, and if someone needs help, the other</w:t>
-      </w:r>
+      <w:proofErr w:type="spellStart"/>
+      <w:r>
+        <w:rPr>
+          <w:rFonts w:cstheme="minorHAnsi"/>
+          <w:sz w:val="36"/>
+          <w:szCs w:val="36"/>
+          <w:lang w:val="bg-BG"/>
+        </w:rPr>
+        <w:t>In</w:t>
+      </w:r>
+      <w:proofErr w:type="spellEnd"/>
+      <w:r>
+        <w:rPr>
+          <w:rFonts w:cstheme="minorHAnsi"/>
+          <w:sz w:val="36"/>
+          <w:szCs w:val="36"/>
+          <w:lang w:val="bg-BG"/>
+        </w:rPr>
+        <w:t xml:space="preserve"> </w:t>
+      </w:r>
+      <w:proofErr w:type="spellStart"/>
+      <w:r>
+        <w:rPr>
+          <w:rFonts w:cstheme="minorHAnsi"/>
+          <w:sz w:val="36"/>
+          <w:szCs w:val="36"/>
+          <w:lang w:val="bg-BG"/>
+        </w:rPr>
+        <w:t>general</w:t>
+      </w:r>
+      <w:proofErr w:type="spellEnd"/>
+      <w:r>
+        <w:rPr>
+          <w:rFonts w:cstheme="minorHAnsi"/>
+          <w:sz w:val="36"/>
+          <w:szCs w:val="36"/>
+          <w:lang w:val="bg-BG"/>
+        </w:rPr>
+        <w:t xml:space="preserve">, </w:t>
+      </w:r>
+      <w:proofErr w:type="spellStart"/>
+      <w:r>
+        <w:rPr>
+          <w:rFonts w:cstheme="minorHAnsi"/>
+          <w:sz w:val="36"/>
+          <w:szCs w:val="36"/>
+          <w:lang w:val="bg-BG"/>
+        </w:rPr>
+        <w:t>we</w:t>
+      </w:r>
+      <w:proofErr w:type="spellEnd"/>
+      <w:r>
+        <w:rPr>
+          <w:rFonts w:cstheme="minorHAnsi"/>
+          <w:sz w:val="36"/>
+          <w:szCs w:val="36"/>
+          <w:lang w:val="bg-BG"/>
+        </w:rPr>
+        <w:t xml:space="preserve"> </w:t>
+      </w:r>
+      <w:proofErr w:type="spellStart"/>
+      <w:r>
+        <w:rPr>
+          <w:rFonts w:cstheme="minorHAnsi"/>
+          <w:sz w:val="36"/>
+          <w:szCs w:val="36"/>
+          <w:lang w:val="bg-BG"/>
+        </w:rPr>
+        <w:t>tried</w:t>
+      </w:r>
+      <w:proofErr w:type="spellEnd"/>
+      <w:r>
+        <w:rPr>
+          <w:rFonts w:cstheme="minorHAnsi"/>
+          <w:sz w:val="36"/>
+          <w:szCs w:val="36"/>
+          <w:lang w:val="bg-BG"/>
+        </w:rPr>
+        <w:t xml:space="preserve"> </w:t>
+      </w:r>
+      <w:proofErr w:type="spellStart"/>
+      <w:r>
+        <w:rPr>
+          <w:rFonts w:cstheme="minorHAnsi"/>
+          <w:sz w:val="36"/>
+          <w:szCs w:val="36"/>
+          <w:lang w:val="bg-BG"/>
+        </w:rPr>
+        <w:t>not</w:t>
+      </w:r>
+      <w:proofErr w:type="spellEnd"/>
+      <w:r>
+        <w:rPr>
+          <w:rFonts w:cstheme="minorHAnsi"/>
+          <w:sz w:val="36"/>
+          <w:szCs w:val="36"/>
+          <w:lang w:val="bg-BG"/>
+        </w:rPr>
+        <w:t xml:space="preserve"> </w:t>
+      </w:r>
+      <w:proofErr w:type="spellStart"/>
+      <w:r>
+        <w:rPr>
+          <w:rFonts w:cstheme="minorHAnsi"/>
+          <w:sz w:val="36"/>
+          <w:szCs w:val="36"/>
+          <w:lang w:val="bg-BG"/>
+        </w:rPr>
+        <w:t>to</w:t>
+      </w:r>
+      <w:proofErr w:type="spellEnd"/>
+      <w:r>
+        <w:rPr>
+          <w:rFonts w:cstheme="minorHAnsi"/>
+          <w:sz w:val="36"/>
+          <w:szCs w:val="36"/>
+          <w:lang w:val="bg-BG"/>
+        </w:rPr>
+        <w:t xml:space="preserve"> </w:t>
+      </w:r>
+      <w:proofErr w:type="spellStart"/>
+      <w:r>
+        <w:rPr>
+          <w:rFonts w:cstheme="minorHAnsi"/>
+          <w:sz w:val="36"/>
+          <w:szCs w:val="36"/>
+          <w:lang w:val="bg-BG"/>
+        </w:rPr>
+        <w:t>do</w:t>
+      </w:r>
+      <w:proofErr w:type="spellEnd"/>
+      <w:r>
+        <w:rPr>
+          <w:rFonts w:cstheme="minorHAnsi"/>
+          <w:sz w:val="36"/>
+          <w:szCs w:val="36"/>
+          <w:lang w:val="bg-BG"/>
+        </w:rPr>
+        <w:t xml:space="preserve"> </w:t>
+      </w:r>
+      <w:proofErr w:type="spellStart"/>
+      <w:r>
+        <w:rPr>
+          <w:rFonts w:cstheme="minorHAnsi"/>
+          <w:sz w:val="36"/>
+          <w:szCs w:val="36"/>
+          <w:lang w:val="bg-BG"/>
+        </w:rPr>
+        <w:t>things</w:t>
+      </w:r>
+      <w:proofErr w:type="spellEnd"/>
+      <w:r>
+        <w:rPr>
+          <w:rFonts w:cstheme="minorHAnsi"/>
+          <w:sz w:val="36"/>
+          <w:szCs w:val="36"/>
+          <w:lang w:val="bg-BG"/>
+        </w:rPr>
+        <w:t xml:space="preserve"> </w:t>
+      </w:r>
+      <w:proofErr w:type="spellStart"/>
+      <w:r>
+        <w:rPr>
+          <w:rFonts w:cstheme="minorHAnsi"/>
+          <w:sz w:val="36"/>
+          <w:szCs w:val="36"/>
+          <w:lang w:val="bg-BG"/>
+        </w:rPr>
+        <w:t>chaotically</w:t>
+      </w:r>
+      <w:proofErr w:type="spellEnd"/>
+      <w:r>
+        <w:rPr>
+          <w:rFonts w:cstheme="minorHAnsi"/>
+          <w:sz w:val="36"/>
+          <w:szCs w:val="36"/>
+          <w:lang w:val="bg-BG"/>
+        </w:rPr>
+        <w:t xml:space="preserve">, </w:t>
+      </w:r>
+      <w:proofErr w:type="spellStart"/>
+      <w:r>
+        <w:rPr>
+          <w:rFonts w:cstheme="minorHAnsi"/>
+          <w:sz w:val="36"/>
+          <w:szCs w:val="36"/>
+          <w:lang w:val="bg-BG"/>
+        </w:rPr>
+        <w:t>and</w:t>
+      </w:r>
+      <w:proofErr w:type="spellEnd"/>
+      <w:r>
+        <w:rPr>
+          <w:rFonts w:cstheme="minorHAnsi"/>
+          <w:sz w:val="36"/>
+          <w:szCs w:val="36"/>
+          <w:lang w:val="bg-BG"/>
+        </w:rPr>
+        <w:t xml:space="preserve"> </w:t>
+      </w:r>
+      <w:proofErr w:type="spellStart"/>
+      <w:r>
+        <w:rPr>
+          <w:rFonts w:cstheme="minorHAnsi"/>
+          <w:sz w:val="36"/>
+          <w:szCs w:val="36"/>
+          <w:lang w:val="bg-BG"/>
+        </w:rPr>
+        <w:t>everyone</w:t>
+      </w:r>
+      <w:proofErr w:type="spellEnd"/>
+      <w:r>
+        <w:rPr>
+          <w:rFonts w:cstheme="minorHAnsi"/>
+          <w:sz w:val="36"/>
+          <w:szCs w:val="36"/>
+          <w:lang w:val="bg-BG"/>
+        </w:rPr>
+        <w:t xml:space="preserve"> </w:t>
+      </w:r>
+      <w:proofErr w:type="spellStart"/>
+      <w:r>
+        <w:rPr>
+          <w:rFonts w:cstheme="minorHAnsi"/>
+          <w:sz w:val="36"/>
+          <w:szCs w:val="36"/>
+          <w:lang w:val="bg-BG"/>
+        </w:rPr>
+        <w:t>knows</w:t>
+      </w:r>
+      <w:proofErr w:type="spellEnd"/>
+      <w:r>
+        <w:rPr>
+          <w:rFonts w:cstheme="minorHAnsi"/>
+          <w:sz w:val="36"/>
+          <w:szCs w:val="36"/>
+          <w:lang w:val="bg-BG"/>
+        </w:rPr>
+        <w:t xml:space="preserve"> </w:t>
+      </w:r>
+      <w:proofErr w:type="spellStart"/>
+      <w:r>
+        <w:rPr>
+          <w:rFonts w:cstheme="minorHAnsi"/>
+          <w:sz w:val="36"/>
+          <w:szCs w:val="36"/>
+          <w:lang w:val="bg-BG"/>
+        </w:rPr>
+        <w:t>what</w:t>
+      </w:r>
+      <w:proofErr w:type="spellEnd"/>
+      <w:r>
+        <w:rPr>
+          <w:rFonts w:cstheme="minorHAnsi"/>
+          <w:sz w:val="36"/>
+          <w:szCs w:val="36"/>
+          <w:lang w:val="bg-BG"/>
+        </w:rPr>
+        <w:t xml:space="preserve"> </w:t>
+      </w:r>
+      <w:proofErr w:type="spellStart"/>
+      <w:r>
+        <w:rPr>
+          <w:rFonts w:cstheme="minorHAnsi"/>
+          <w:sz w:val="36"/>
+          <w:szCs w:val="36"/>
+          <w:lang w:val="bg-BG"/>
+        </w:rPr>
+        <w:t>to</w:t>
+      </w:r>
+      <w:proofErr w:type="spellEnd"/>
+      <w:r>
+        <w:rPr>
+          <w:rFonts w:cstheme="minorHAnsi"/>
+          <w:sz w:val="36"/>
+          <w:szCs w:val="36"/>
+          <w:lang w:val="bg-BG"/>
+        </w:rPr>
+        <w:t xml:space="preserve"> </w:t>
+      </w:r>
+      <w:proofErr w:type="spellStart"/>
+      <w:r>
+        <w:rPr>
+          <w:rFonts w:cstheme="minorHAnsi"/>
+          <w:sz w:val="36"/>
+          <w:szCs w:val="36"/>
+          <w:lang w:val="bg-BG"/>
+        </w:rPr>
+        <w:t>do</w:t>
+      </w:r>
+      <w:proofErr w:type="spellEnd"/>
+      <w:r>
+        <w:rPr>
+          <w:rFonts w:cstheme="minorHAnsi"/>
+          <w:sz w:val="36"/>
+          <w:szCs w:val="36"/>
+          <w:lang w:val="bg-BG"/>
+        </w:rPr>
+        <w:t xml:space="preserve">, </w:t>
+      </w:r>
+      <w:proofErr w:type="spellStart"/>
+      <w:r>
+        <w:rPr>
+          <w:rFonts w:cstheme="minorHAnsi"/>
+          <w:sz w:val="36"/>
+          <w:szCs w:val="36"/>
+          <w:lang w:val="bg-BG"/>
+        </w:rPr>
+        <w:t>and</w:t>
+      </w:r>
+      <w:proofErr w:type="spellEnd"/>
+      <w:r>
+        <w:rPr>
+          <w:rFonts w:cstheme="minorHAnsi"/>
+          <w:sz w:val="36"/>
+          <w:szCs w:val="36"/>
+          <w:lang w:val="bg-BG"/>
+        </w:rPr>
+        <w:t xml:space="preserve"> </w:t>
+      </w:r>
+      <w:proofErr w:type="spellStart"/>
+      <w:r>
+        <w:rPr>
+          <w:rFonts w:cstheme="minorHAnsi"/>
+          <w:sz w:val="36"/>
+          <w:szCs w:val="36"/>
+          <w:lang w:val="bg-BG"/>
+        </w:rPr>
+        <w:t>if</w:t>
+      </w:r>
+      <w:proofErr w:type="spellEnd"/>
+      <w:r>
+        <w:rPr>
+          <w:rFonts w:cstheme="minorHAnsi"/>
+          <w:sz w:val="36"/>
+          <w:szCs w:val="36"/>
+          <w:lang w:val="bg-BG"/>
+        </w:rPr>
+        <w:t xml:space="preserve"> </w:t>
+      </w:r>
+      <w:proofErr w:type="spellStart"/>
+      <w:r>
+        <w:rPr>
+          <w:rFonts w:cstheme="minorHAnsi"/>
+          <w:sz w:val="36"/>
+          <w:szCs w:val="36"/>
+          <w:lang w:val="bg-BG"/>
+        </w:rPr>
+        <w:t>someone</w:t>
+      </w:r>
+      <w:proofErr w:type="spellEnd"/>
+      <w:r>
+        <w:rPr>
+          <w:rFonts w:cstheme="minorHAnsi"/>
+          <w:sz w:val="36"/>
+          <w:szCs w:val="36"/>
+          <w:lang w:val="bg-BG"/>
+        </w:rPr>
+        <w:t xml:space="preserve"> </w:t>
+      </w:r>
+      <w:proofErr w:type="spellStart"/>
+      <w:r>
+        <w:rPr>
+          <w:rFonts w:cstheme="minorHAnsi"/>
+          <w:sz w:val="36"/>
+          <w:szCs w:val="36"/>
+          <w:lang w:val="bg-BG"/>
+        </w:rPr>
+        <w:t>needs</w:t>
+      </w:r>
+      <w:proofErr w:type="spellEnd"/>
+      <w:r>
+        <w:rPr>
+          <w:rFonts w:cstheme="minorHAnsi"/>
+          <w:sz w:val="36"/>
+          <w:szCs w:val="36"/>
+          <w:lang w:val="bg-BG"/>
+        </w:rPr>
+        <w:t xml:space="preserve"> </w:t>
+      </w:r>
+      <w:proofErr w:type="spellStart"/>
+      <w:r>
+        <w:rPr>
+          <w:rFonts w:cstheme="minorHAnsi"/>
+          <w:sz w:val="36"/>
+          <w:szCs w:val="36"/>
+          <w:lang w:val="bg-BG"/>
+        </w:rPr>
+        <w:t>help</w:t>
+      </w:r>
+      <w:proofErr w:type="spellEnd"/>
+      <w:r>
+        <w:rPr>
+          <w:rFonts w:cstheme="minorHAnsi"/>
+          <w:sz w:val="36"/>
+          <w:szCs w:val="36"/>
+          <w:lang w:val="bg-BG"/>
+        </w:rPr>
+        <w:t xml:space="preserve">, </w:t>
+      </w:r>
+      <w:proofErr w:type="spellStart"/>
+      <w:r>
+        <w:rPr>
+          <w:rFonts w:cstheme="minorHAnsi"/>
+          <w:sz w:val="36"/>
+          <w:szCs w:val="36"/>
+          <w:lang w:val="bg-BG"/>
+        </w:rPr>
+        <w:t>the</w:t>
+      </w:r>
+      <w:proofErr w:type="spellEnd"/>
+      <w:r>
+        <w:rPr>
+          <w:rFonts w:cstheme="minorHAnsi"/>
+          <w:sz w:val="36"/>
+          <w:szCs w:val="36"/>
+          <w:lang w:val="bg-BG"/>
+        </w:rPr>
+        <w:t xml:space="preserve"> </w:t>
+      </w:r>
+      <w:proofErr w:type="spellStart"/>
+      <w:r>
+        <w:rPr>
+          <w:rFonts w:cstheme="minorHAnsi"/>
+          <w:sz w:val="36"/>
+          <w:szCs w:val="36"/>
+          <w:lang w:val="bg-BG"/>
+        </w:rPr>
+        <w:t>other</w:t>
+      </w:r>
+      <w:proofErr w:type="spellEnd"/>
       <w:r>
         <w:rPr>
           <w:rFonts w:cstheme="minorHAnsi"/>
@@ -2642,8 +3863,19 @@
           <w:szCs w:val="36"/>
           <w:lang w:val="bg-BG"/>
         </w:rPr>
-        <w:t xml:space="preserve"> help</w:t>
-      </w:r>
+        <w:t xml:space="preserve"> </w:t>
+      </w:r>
+      <w:proofErr w:type="spellStart"/>
+      <w:r>
+        <w:rPr>
+          <w:rFonts w:cstheme="minorHAnsi"/>
+          <w:sz w:val="36"/>
+          <w:szCs w:val="36"/>
+          <w:lang w:val="bg-BG"/>
+        </w:rPr>
+        <w:t>help</w:t>
+      </w:r>
+      <w:proofErr w:type="spellEnd"/>
       <w:r>
         <w:rPr>
           <w:rFonts w:cstheme="minorHAnsi"/>
@@ -2660,7 +3892,407 @@
           <w:szCs w:val="36"/>
           <w:lang w:val="bg-BG"/>
         </w:rPr>
-        <w:t>, and so in the end we managed, dare I say, to realize the project, after a lot of discussions, code changes, etc.</w:t>
+        <w:t xml:space="preserve">, </w:t>
+      </w:r>
+      <w:proofErr w:type="spellStart"/>
+      <w:r>
+        <w:rPr>
+          <w:rFonts w:cstheme="minorHAnsi"/>
+          <w:sz w:val="36"/>
+          <w:szCs w:val="36"/>
+          <w:lang w:val="bg-BG"/>
+        </w:rPr>
+        <w:t>and</w:t>
+      </w:r>
+      <w:proofErr w:type="spellEnd"/>
+      <w:r>
+        <w:rPr>
+          <w:rFonts w:cstheme="minorHAnsi"/>
+          <w:sz w:val="36"/>
+          <w:szCs w:val="36"/>
+          <w:lang w:val="bg-BG"/>
+        </w:rPr>
+        <w:t xml:space="preserve"> </w:t>
+      </w:r>
+      <w:proofErr w:type="spellStart"/>
+      <w:r>
+        <w:rPr>
+          <w:rFonts w:cstheme="minorHAnsi"/>
+          <w:sz w:val="36"/>
+          <w:szCs w:val="36"/>
+          <w:lang w:val="bg-BG"/>
+        </w:rPr>
+        <w:t>so</w:t>
+      </w:r>
+      <w:proofErr w:type="spellEnd"/>
+      <w:r>
+        <w:rPr>
+          <w:rFonts w:cstheme="minorHAnsi"/>
+          <w:sz w:val="36"/>
+          <w:szCs w:val="36"/>
+          <w:lang w:val="bg-BG"/>
+        </w:rPr>
+        <w:t xml:space="preserve"> </w:t>
+      </w:r>
+      <w:proofErr w:type="spellStart"/>
+      <w:r>
+        <w:rPr>
+          <w:rFonts w:cstheme="minorHAnsi"/>
+          <w:sz w:val="36"/>
+          <w:szCs w:val="36"/>
+          <w:lang w:val="bg-BG"/>
+        </w:rPr>
+        <w:t>in</w:t>
+      </w:r>
+      <w:proofErr w:type="spellEnd"/>
+      <w:r>
+        <w:rPr>
+          <w:rFonts w:cstheme="minorHAnsi"/>
+          <w:sz w:val="36"/>
+          <w:szCs w:val="36"/>
+          <w:lang w:val="bg-BG"/>
+        </w:rPr>
+        <w:t xml:space="preserve"> </w:t>
+      </w:r>
+      <w:proofErr w:type="spellStart"/>
+      <w:r>
+        <w:rPr>
+          <w:rFonts w:cstheme="minorHAnsi"/>
+          <w:sz w:val="36"/>
+          <w:szCs w:val="36"/>
+          <w:lang w:val="bg-BG"/>
+        </w:rPr>
+        <w:t>the</w:t>
+      </w:r>
+      <w:proofErr w:type="spellEnd"/>
+      <w:r>
+        <w:rPr>
+          <w:rFonts w:cstheme="minorHAnsi"/>
+          <w:sz w:val="36"/>
+          <w:szCs w:val="36"/>
+          <w:lang w:val="bg-BG"/>
+        </w:rPr>
+        <w:t xml:space="preserve"> </w:t>
+      </w:r>
+      <w:proofErr w:type="spellStart"/>
+      <w:r>
+        <w:rPr>
+          <w:rFonts w:cstheme="minorHAnsi"/>
+          <w:sz w:val="36"/>
+          <w:szCs w:val="36"/>
+          <w:lang w:val="bg-BG"/>
+        </w:rPr>
+        <w:t>end</w:t>
+      </w:r>
+      <w:proofErr w:type="spellEnd"/>
+      <w:r>
+        <w:rPr>
+          <w:rFonts w:cstheme="minorHAnsi"/>
+          <w:sz w:val="36"/>
+          <w:szCs w:val="36"/>
+          <w:lang w:val="bg-BG"/>
+        </w:rPr>
+        <w:t xml:space="preserve"> </w:t>
+      </w:r>
+      <w:proofErr w:type="spellStart"/>
+      <w:r>
+        <w:rPr>
+          <w:rFonts w:cstheme="minorHAnsi"/>
+          <w:sz w:val="36"/>
+          <w:szCs w:val="36"/>
+          <w:lang w:val="bg-BG"/>
+        </w:rPr>
+        <w:t>we</w:t>
+      </w:r>
+      <w:proofErr w:type="spellEnd"/>
+      <w:r>
+        <w:rPr>
+          <w:rFonts w:cstheme="minorHAnsi"/>
+          <w:sz w:val="36"/>
+          <w:szCs w:val="36"/>
+          <w:lang w:val="bg-BG"/>
+        </w:rPr>
+        <w:t xml:space="preserve"> </w:t>
+      </w:r>
+      <w:proofErr w:type="spellStart"/>
+      <w:r>
+        <w:rPr>
+          <w:rFonts w:cstheme="minorHAnsi"/>
+          <w:sz w:val="36"/>
+          <w:szCs w:val="36"/>
+          <w:lang w:val="bg-BG"/>
+        </w:rPr>
+        <w:t>managed</w:t>
+      </w:r>
+      <w:proofErr w:type="spellEnd"/>
+      <w:r>
+        <w:rPr>
+          <w:rFonts w:cstheme="minorHAnsi"/>
+          <w:sz w:val="36"/>
+          <w:szCs w:val="36"/>
+          <w:lang w:val="bg-BG"/>
+        </w:rPr>
+        <w:t xml:space="preserve">, </w:t>
+      </w:r>
+      <w:proofErr w:type="spellStart"/>
+      <w:r>
+        <w:rPr>
+          <w:rFonts w:cstheme="minorHAnsi"/>
+          <w:sz w:val="36"/>
+          <w:szCs w:val="36"/>
+          <w:lang w:val="bg-BG"/>
+        </w:rPr>
+        <w:t>dare</w:t>
+      </w:r>
+      <w:proofErr w:type="spellEnd"/>
+      <w:r>
+        <w:rPr>
+          <w:rFonts w:cstheme="minorHAnsi"/>
+          <w:sz w:val="36"/>
+          <w:szCs w:val="36"/>
+          <w:lang w:val="bg-BG"/>
+        </w:rPr>
+        <w:t xml:space="preserve"> I </w:t>
+      </w:r>
+      <w:proofErr w:type="spellStart"/>
+      <w:r>
+        <w:rPr>
+          <w:rFonts w:cstheme="minorHAnsi"/>
+          <w:sz w:val="36"/>
+          <w:szCs w:val="36"/>
+          <w:lang w:val="bg-BG"/>
+        </w:rPr>
+        <w:t>say</w:t>
+      </w:r>
+      <w:proofErr w:type="spellEnd"/>
+      <w:r>
+        <w:rPr>
+          <w:rFonts w:cstheme="minorHAnsi"/>
+          <w:sz w:val="36"/>
+          <w:szCs w:val="36"/>
+          <w:lang w:val="bg-BG"/>
+        </w:rPr>
+        <w:t xml:space="preserve">, </w:t>
+      </w:r>
+      <w:proofErr w:type="spellStart"/>
+      <w:r>
+        <w:rPr>
+          <w:rFonts w:cstheme="minorHAnsi"/>
+          <w:sz w:val="36"/>
+          <w:szCs w:val="36"/>
+          <w:lang w:val="bg-BG"/>
+        </w:rPr>
+        <w:t>to</w:t>
+      </w:r>
+      <w:proofErr w:type="spellEnd"/>
+      <w:r>
+        <w:rPr>
+          <w:rFonts w:cstheme="minorHAnsi"/>
+          <w:sz w:val="36"/>
+          <w:szCs w:val="36"/>
+          <w:lang w:val="bg-BG"/>
+        </w:rPr>
+        <w:t xml:space="preserve"> </w:t>
+      </w:r>
+      <w:proofErr w:type="spellStart"/>
+      <w:r>
+        <w:rPr>
+          <w:rFonts w:cstheme="minorHAnsi"/>
+          <w:sz w:val="36"/>
+          <w:szCs w:val="36"/>
+          <w:lang w:val="bg-BG"/>
+        </w:rPr>
+        <w:t>realize</w:t>
+      </w:r>
+      <w:proofErr w:type="spellEnd"/>
+      <w:r>
+        <w:rPr>
+          <w:rFonts w:cstheme="minorHAnsi"/>
+          <w:sz w:val="36"/>
+          <w:szCs w:val="36"/>
+          <w:lang w:val="bg-BG"/>
+        </w:rPr>
+        <w:t xml:space="preserve"> </w:t>
+      </w:r>
+      <w:proofErr w:type="spellStart"/>
+      <w:r>
+        <w:rPr>
+          <w:rFonts w:cstheme="minorHAnsi"/>
+          <w:sz w:val="36"/>
+          <w:szCs w:val="36"/>
+          <w:lang w:val="bg-BG"/>
+        </w:rPr>
+        <w:t>the</w:t>
+      </w:r>
+      <w:proofErr w:type="spellEnd"/>
+      <w:r>
+        <w:rPr>
+          <w:rFonts w:cstheme="minorHAnsi"/>
+          <w:sz w:val="36"/>
+          <w:szCs w:val="36"/>
+          <w:lang w:val="bg-BG"/>
+        </w:rPr>
+        <w:t xml:space="preserve"> </w:t>
+      </w:r>
+      <w:proofErr w:type="spellStart"/>
+      <w:r>
+        <w:rPr>
+          <w:rFonts w:cstheme="minorHAnsi"/>
+          <w:sz w:val="36"/>
+          <w:szCs w:val="36"/>
+          <w:lang w:val="bg-BG"/>
+        </w:rPr>
+        <w:t>project</w:t>
+      </w:r>
+      <w:proofErr w:type="spellEnd"/>
+      <w:r>
+        <w:rPr>
+          <w:rFonts w:cstheme="minorHAnsi"/>
+          <w:sz w:val="36"/>
+          <w:szCs w:val="36"/>
+          <w:lang w:val="bg-BG"/>
+        </w:rPr>
+        <w:t xml:space="preserve">, </w:t>
+      </w:r>
+      <w:proofErr w:type="spellStart"/>
+      <w:r>
+        <w:rPr>
+          <w:rFonts w:cstheme="minorHAnsi"/>
+          <w:sz w:val="36"/>
+          <w:szCs w:val="36"/>
+          <w:lang w:val="bg-BG"/>
+        </w:rPr>
+        <w:t>after</w:t>
+      </w:r>
+      <w:proofErr w:type="spellEnd"/>
+      <w:r>
+        <w:rPr>
+          <w:rFonts w:cstheme="minorHAnsi"/>
+          <w:sz w:val="36"/>
+          <w:szCs w:val="36"/>
+          <w:lang w:val="bg-BG"/>
+        </w:rPr>
+        <w:t xml:space="preserve"> a </w:t>
+      </w:r>
+      <w:proofErr w:type="spellStart"/>
+      <w:r>
+        <w:rPr>
+          <w:rFonts w:cstheme="minorHAnsi"/>
+          <w:sz w:val="36"/>
+          <w:szCs w:val="36"/>
+          <w:lang w:val="bg-BG"/>
+        </w:rPr>
+        <w:t>lot</w:t>
+      </w:r>
+      <w:proofErr w:type="spellEnd"/>
+      <w:r>
+        <w:rPr>
+          <w:rFonts w:cstheme="minorHAnsi"/>
+          <w:sz w:val="36"/>
+          <w:szCs w:val="36"/>
+          <w:lang w:val="bg-BG"/>
+        </w:rPr>
+        <w:t xml:space="preserve"> </w:t>
+      </w:r>
+      <w:proofErr w:type="spellStart"/>
+      <w:r>
+        <w:rPr>
+          <w:rFonts w:cstheme="minorHAnsi"/>
+          <w:sz w:val="36"/>
+          <w:szCs w:val="36"/>
+          <w:lang w:val="bg-BG"/>
+        </w:rPr>
+        <w:t>of</w:t>
+      </w:r>
+      <w:proofErr w:type="spellEnd"/>
+      <w:r>
+        <w:rPr>
+          <w:rFonts w:cstheme="minorHAnsi"/>
+          <w:sz w:val="36"/>
+          <w:szCs w:val="36"/>
+          <w:lang w:val="bg-BG"/>
+        </w:rPr>
+        <w:t xml:space="preserve"> </w:t>
+      </w:r>
+      <w:proofErr w:type="spellStart"/>
+      <w:r>
+        <w:rPr>
+          <w:rFonts w:cstheme="minorHAnsi"/>
+          <w:sz w:val="36"/>
+          <w:szCs w:val="36"/>
+          <w:lang w:val="bg-BG"/>
+        </w:rPr>
+        <w:t>discussions</w:t>
+      </w:r>
+      <w:proofErr w:type="spellEnd"/>
+      <w:r>
+        <w:rPr>
+          <w:rFonts w:cstheme="minorHAnsi"/>
+          <w:sz w:val="36"/>
+          <w:szCs w:val="36"/>
+          <w:lang w:val="bg-BG"/>
+        </w:rPr>
+        <w:t xml:space="preserve">, </w:t>
+      </w:r>
+      <w:proofErr w:type="spellStart"/>
+      <w:r>
+        <w:rPr>
+          <w:rFonts w:cstheme="minorHAnsi"/>
+          <w:sz w:val="36"/>
+          <w:szCs w:val="36"/>
+          <w:lang w:val="bg-BG"/>
+        </w:rPr>
+        <w:t>code</w:t>
+      </w:r>
+      <w:proofErr w:type="spellEnd"/>
+      <w:r>
+        <w:rPr>
+          <w:rFonts w:cstheme="minorHAnsi"/>
+          <w:sz w:val="36"/>
+          <w:szCs w:val="36"/>
+          <w:lang w:val="bg-BG"/>
+        </w:rPr>
+        <w:t xml:space="preserve"> </w:t>
+      </w:r>
+      <w:proofErr w:type="spellStart"/>
+      <w:r>
+        <w:rPr>
+          <w:rFonts w:cstheme="minorHAnsi"/>
+          <w:sz w:val="36"/>
+          <w:szCs w:val="36"/>
+          <w:lang w:val="bg-BG"/>
+        </w:rPr>
+        <w:t>changes</w:t>
+      </w:r>
+      <w:proofErr w:type="spellEnd"/>
+      <w:r>
+        <w:rPr>
+          <w:rFonts w:cstheme="minorHAnsi"/>
+          <w:sz w:val="36"/>
+          <w:szCs w:val="36"/>
+          <w:lang w:val="bg-BG"/>
+        </w:rPr>
+        <w:t xml:space="preserve">, </w:t>
+      </w:r>
+      <w:proofErr w:type="spellStart"/>
+      <w:r>
+        <w:rPr>
+          <w:rFonts w:cstheme="minorHAnsi"/>
+          <w:sz w:val="36"/>
+          <w:szCs w:val="36"/>
+          <w:lang w:val="bg-BG"/>
+        </w:rPr>
+        <w:t>etc</w:t>
+      </w:r>
+      <w:proofErr w:type="spellEnd"/>
+      <w:r>
+        <w:rPr>
+          <w:rFonts w:cstheme="minorHAnsi"/>
+          <w:sz w:val="36"/>
+          <w:szCs w:val="36"/>
+          <w:lang w:val="bg-BG"/>
+        </w:rPr>
+        <w:t>.</w:t>
       </w:r>
     </w:p>
     <w:p>
@@ -2722,14 +4354,785 @@
           <w:lang w:val="bg-BG"/>
         </w:rPr>
       </w:pPr>
-      <w:r>
-        <w:rPr>
-          <w:rFonts w:cstheme="minorHAnsi"/>
-          <w:sz w:val="36"/>
-          <w:szCs w:val="36"/>
-          <w:lang w:val="bg-BG"/>
-        </w:rPr>
-        <w:t>We dare say that the project went almost seamlessly, saying "almost", I mean that the problems we had were not an obstacle to the realization of the code, but were inferior problems that immediately after their discovery we solved them.</w:t>
+      <w:proofErr w:type="spellStart"/>
+      <w:r>
+        <w:rPr>
+          <w:rFonts w:cstheme="minorHAnsi"/>
+          <w:sz w:val="36"/>
+          <w:szCs w:val="36"/>
+          <w:lang w:val="bg-BG"/>
+        </w:rPr>
+        <w:t>We</w:t>
+      </w:r>
+      <w:proofErr w:type="spellEnd"/>
+      <w:r>
+        <w:rPr>
+          <w:rFonts w:cstheme="minorHAnsi"/>
+          <w:sz w:val="36"/>
+          <w:szCs w:val="36"/>
+          <w:lang w:val="bg-BG"/>
+        </w:rPr>
+        <w:t xml:space="preserve"> </w:t>
+      </w:r>
+      <w:proofErr w:type="spellStart"/>
+      <w:r>
+        <w:rPr>
+          <w:rFonts w:cstheme="minorHAnsi"/>
+          <w:sz w:val="36"/>
+          <w:szCs w:val="36"/>
+          <w:lang w:val="bg-BG"/>
+        </w:rPr>
+        <w:t>dare</w:t>
+      </w:r>
+      <w:proofErr w:type="spellEnd"/>
+      <w:r>
+        <w:rPr>
+          <w:rFonts w:cstheme="minorHAnsi"/>
+          <w:sz w:val="36"/>
+          <w:szCs w:val="36"/>
+          <w:lang w:val="bg-BG"/>
+        </w:rPr>
+        <w:t xml:space="preserve"> </w:t>
+      </w:r>
+      <w:proofErr w:type="spellStart"/>
+      <w:r>
+        <w:rPr>
+          <w:rFonts w:cstheme="minorHAnsi"/>
+          <w:sz w:val="36"/>
+          <w:szCs w:val="36"/>
+          <w:lang w:val="bg-BG"/>
+        </w:rPr>
+        <w:t>say</w:t>
+      </w:r>
+      <w:proofErr w:type="spellEnd"/>
+      <w:r>
+        <w:rPr>
+          <w:rFonts w:cstheme="minorHAnsi"/>
+          <w:sz w:val="36"/>
+          <w:szCs w:val="36"/>
+          <w:lang w:val="bg-BG"/>
+        </w:rPr>
+        <w:t xml:space="preserve"> </w:t>
+      </w:r>
+      <w:proofErr w:type="spellStart"/>
+      <w:r>
+        <w:rPr>
+          <w:rFonts w:cstheme="minorHAnsi"/>
+          <w:sz w:val="36"/>
+          <w:szCs w:val="36"/>
+          <w:lang w:val="bg-BG"/>
+        </w:rPr>
+        <w:t>that</w:t>
+      </w:r>
+      <w:proofErr w:type="spellEnd"/>
+      <w:r>
+        <w:rPr>
+          <w:rFonts w:cstheme="minorHAnsi"/>
+          <w:sz w:val="36"/>
+          <w:szCs w:val="36"/>
+          <w:lang w:val="bg-BG"/>
+        </w:rPr>
+        <w:t xml:space="preserve"> </w:t>
+      </w:r>
+      <w:proofErr w:type="spellStart"/>
+      <w:r>
+        <w:rPr>
+          <w:rFonts w:cstheme="minorHAnsi"/>
+          <w:sz w:val="36"/>
+          <w:szCs w:val="36"/>
+          <w:lang w:val="bg-BG"/>
+        </w:rPr>
+        <w:t>the</w:t>
+      </w:r>
+      <w:proofErr w:type="spellEnd"/>
+      <w:r>
+        <w:rPr>
+          <w:rFonts w:cstheme="minorHAnsi"/>
+          <w:sz w:val="36"/>
+          <w:szCs w:val="36"/>
+          <w:lang w:val="bg-BG"/>
+        </w:rPr>
+        <w:t xml:space="preserve"> </w:t>
+      </w:r>
+      <w:proofErr w:type="spellStart"/>
+      <w:r>
+        <w:rPr>
+          <w:rFonts w:cstheme="minorHAnsi"/>
+          <w:sz w:val="36"/>
+          <w:szCs w:val="36"/>
+          <w:lang w:val="bg-BG"/>
+        </w:rPr>
+        <w:t>project</w:t>
+      </w:r>
+      <w:proofErr w:type="spellEnd"/>
+      <w:r>
+        <w:rPr>
+          <w:rFonts w:cstheme="minorHAnsi"/>
+          <w:sz w:val="36"/>
+          <w:szCs w:val="36"/>
+          <w:lang w:val="bg-BG"/>
+        </w:rPr>
+        <w:t xml:space="preserve"> </w:t>
+      </w:r>
+      <w:proofErr w:type="spellStart"/>
+      <w:r>
+        <w:rPr>
+          <w:rFonts w:cstheme="minorHAnsi"/>
+          <w:sz w:val="36"/>
+          <w:szCs w:val="36"/>
+          <w:lang w:val="bg-BG"/>
+        </w:rPr>
+        <w:t>went</w:t>
+      </w:r>
+      <w:proofErr w:type="spellEnd"/>
+      <w:r>
+        <w:rPr>
+          <w:rFonts w:cstheme="minorHAnsi"/>
+          <w:sz w:val="36"/>
+          <w:szCs w:val="36"/>
+          <w:lang w:val="bg-BG"/>
+        </w:rPr>
+        <w:t xml:space="preserve"> </w:t>
+      </w:r>
+      <w:proofErr w:type="spellStart"/>
+      <w:r>
+        <w:rPr>
+          <w:rFonts w:cstheme="minorHAnsi"/>
+          <w:sz w:val="36"/>
+          <w:szCs w:val="36"/>
+          <w:lang w:val="bg-BG"/>
+        </w:rPr>
+        <w:t>almost</w:t>
+      </w:r>
+      <w:proofErr w:type="spellEnd"/>
+      <w:r>
+        <w:rPr>
+          <w:rFonts w:cstheme="minorHAnsi"/>
+          <w:sz w:val="36"/>
+          <w:szCs w:val="36"/>
+          <w:lang w:val="bg-BG"/>
+        </w:rPr>
+        <w:t xml:space="preserve"> </w:t>
+      </w:r>
+      <w:proofErr w:type="spellStart"/>
+      <w:r>
+        <w:rPr>
+          <w:rFonts w:cstheme="minorHAnsi"/>
+          <w:sz w:val="36"/>
+          <w:szCs w:val="36"/>
+          <w:lang w:val="bg-BG"/>
+        </w:rPr>
+        <w:t>seamlessly</w:t>
+      </w:r>
+      <w:proofErr w:type="spellEnd"/>
+      <w:r>
+        <w:rPr>
+          <w:rFonts w:cstheme="minorHAnsi"/>
+          <w:sz w:val="36"/>
+          <w:szCs w:val="36"/>
+          <w:lang w:val="bg-BG"/>
+        </w:rPr>
+        <w:t xml:space="preserve">, </w:t>
+      </w:r>
+      <w:proofErr w:type="spellStart"/>
+      <w:r>
+        <w:rPr>
+          <w:rFonts w:cstheme="minorHAnsi"/>
+          <w:sz w:val="36"/>
+          <w:szCs w:val="36"/>
+          <w:lang w:val="bg-BG"/>
+        </w:rPr>
+        <w:t>saying</w:t>
+      </w:r>
+      <w:proofErr w:type="spellEnd"/>
+      <w:r>
+        <w:rPr>
+          <w:rFonts w:cstheme="minorHAnsi"/>
+          <w:sz w:val="36"/>
+          <w:szCs w:val="36"/>
+          <w:lang w:val="bg-BG"/>
+        </w:rPr>
+        <w:t xml:space="preserve"> "</w:t>
+      </w:r>
+      <w:proofErr w:type="spellStart"/>
+      <w:r>
+        <w:rPr>
+          <w:rFonts w:cstheme="minorHAnsi"/>
+          <w:sz w:val="36"/>
+          <w:szCs w:val="36"/>
+          <w:lang w:val="bg-BG"/>
+        </w:rPr>
+        <w:t>almost</w:t>
+      </w:r>
+      <w:proofErr w:type="spellEnd"/>
+      <w:r>
+        <w:rPr>
+          <w:rFonts w:cstheme="minorHAnsi"/>
+          <w:sz w:val="36"/>
+          <w:szCs w:val="36"/>
+          <w:lang w:val="bg-BG"/>
+        </w:rPr>
+        <w:t xml:space="preserve">", I </w:t>
+      </w:r>
+      <w:proofErr w:type="spellStart"/>
+      <w:r>
+        <w:rPr>
+          <w:rFonts w:cstheme="minorHAnsi"/>
+          <w:sz w:val="36"/>
+          <w:szCs w:val="36"/>
+          <w:lang w:val="bg-BG"/>
+        </w:rPr>
+        <w:t>mean</w:t>
+      </w:r>
+      <w:proofErr w:type="spellEnd"/>
+      <w:r>
+        <w:rPr>
+          <w:rFonts w:cstheme="minorHAnsi"/>
+          <w:sz w:val="36"/>
+          <w:szCs w:val="36"/>
+          <w:lang w:val="bg-BG"/>
+        </w:rPr>
+        <w:t xml:space="preserve"> </w:t>
+      </w:r>
+      <w:proofErr w:type="spellStart"/>
+      <w:r>
+        <w:rPr>
+          <w:rFonts w:cstheme="minorHAnsi"/>
+          <w:sz w:val="36"/>
+          <w:szCs w:val="36"/>
+          <w:lang w:val="bg-BG"/>
+        </w:rPr>
+        <w:t>that</w:t>
+      </w:r>
+      <w:proofErr w:type="spellEnd"/>
+      <w:r>
+        <w:rPr>
+          <w:rFonts w:cstheme="minorHAnsi"/>
+          <w:sz w:val="36"/>
+          <w:szCs w:val="36"/>
+          <w:lang w:val="bg-BG"/>
+        </w:rPr>
+        <w:t xml:space="preserve"> </w:t>
+      </w:r>
+      <w:proofErr w:type="spellStart"/>
+      <w:r>
+        <w:rPr>
+          <w:rFonts w:cstheme="minorHAnsi"/>
+          <w:sz w:val="36"/>
+          <w:szCs w:val="36"/>
+          <w:lang w:val="bg-BG"/>
+        </w:rPr>
+        <w:t>the</w:t>
+      </w:r>
+      <w:proofErr w:type="spellEnd"/>
+      <w:r>
+        <w:rPr>
+          <w:rFonts w:cstheme="minorHAnsi"/>
+          <w:sz w:val="36"/>
+          <w:szCs w:val="36"/>
+          <w:lang w:val="bg-BG"/>
+        </w:rPr>
+        <w:t xml:space="preserve"> </w:t>
+      </w:r>
+      <w:proofErr w:type="spellStart"/>
+      <w:r>
+        <w:rPr>
+          <w:rFonts w:cstheme="minorHAnsi"/>
+          <w:sz w:val="36"/>
+          <w:szCs w:val="36"/>
+          <w:lang w:val="bg-BG"/>
+        </w:rPr>
+        <w:t>problems</w:t>
+      </w:r>
+      <w:proofErr w:type="spellEnd"/>
+      <w:r>
+        <w:rPr>
+          <w:rFonts w:cstheme="minorHAnsi"/>
+          <w:sz w:val="36"/>
+          <w:szCs w:val="36"/>
+          <w:lang w:val="bg-BG"/>
+        </w:rPr>
+        <w:t xml:space="preserve"> </w:t>
+      </w:r>
+      <w:proofErr w:type="spellStart"/>
+      <w:r>
+        <w:rPr>
+          <w:rFonts w:cstheme="minorHAnsi"/>
+          <w:sz w:val="36"/>
+          <w:szCs w:val="36"/>
+          <w:lang w:val="bg-BG"/>
+        </w:rPr>
+        <w:t>we</w:t>
+      </w:r>
+      <w:proofErr w:type="spellEnd"/>
+      <w:r>
+        <w:rPr>
+          <w:rFonts w:cstheme="minorHAnsi"/>
+          <w:sz w:val="36"/>
+          <w:szCs w:val="36"/>
+          <w:lang w:val="bg-BG"/>
+        </w:rPr>
+        <w:t xml:space="preserve"> </w:t>
+      </w:r>
+      <w:proofErr w:type="spellStart"/>
+      <w:r>
+        <w:rPr>
+          <w:rFonts w:cstheme="minorHAnsi"/>
+          <w:sz w:val="36"/>
+          <w:szCs w:val="36"/>
+          <w:lang w:val="bg-BG"/>
+        </w:rPr>
+        <w:t>had</w:t>
+      </w:r>
+      <w:proofErr w:type="spellEnd"/>
+      <w:r>
+        <w:rPr>
+          <w:rFonts w:cstheme="minorHAnsi"/>
+          <w:sz w:val="36"/>
+          <w:szCs w:val="36"/>
+          <w:lang w:val="bg-BG"/>
+        </w:rPr>
+        <w:t xml:space="preserve"> </w:t>
+      </w:r>
+      <w:proofErr w:type="spellStart"/>
+      <w:r>
+        <w:rPr>
+          <w:rFonts w:cstheme="minorHAnsi"/>
+          <w:sz w:val="36"/>
+          <w:szCs w:val="36"/>
+          <w:lang w:val="bg-BG"/>
+        </w:rPr>
+        <w:t>were</w:t>
+      </w:r>
+      <w:proofErr w:type="spellEnd"/>
+      <w:r>
+        <w:rPr>
+          <w:rFonts w:cstheme="minorHAnsi"/>
+          <w:sz w:val="36"/>
+          <w:szCs w:val="36"/>
+          <w:lang w:val="bg-BG"/>
+        </w:rPr>
+        <w:t xml:space="preserve"> </w:t>
+      </w:r>
+      <w:proofErr w:type="spellStart"/>
+      <w:r>
+        <w:rPr>
+          <w:rFonts w:cstheme="minorHAnsi"/>
+          <w:sz w:val="36"/>
+          <w:szCs w:val="36"/>
+          <w:lang w:val="bg-BG"/>
+        </w:rPr>
+        <w:t>not</w:t>
+      </w:r>
+      <w:proofErr w:type="spellEnd"/>
+      <w:r>
+        <w:rPr>
+          <w:rFonts w:cstheme="minorHAnsi"/>
+          <w:sz w:val="36"/>
+          <w:szCs w:val="36"/>
+          <w:lang w:val="bg-BG"/>
+        </w:rPr>
+        <w:t xml:space="preserve"> </w:t>
+      </w:r>
+      <w:proofErr w:type="spellStart"/>
+      <w:r>
+        <w:rPr>
+          <w:rFonts w:cstheme="minorHAnsi"/>
+          <w:sz w:val="36"/>
+          <w:szCs w:val="36"/>
+          <w:lang w:val="bg-BG"/>
+        </w:rPr>
+        <w:t>an</w:t>
+      </w:r>
+      <w:proofErr w:type="spellEnd"/>
+      <w:r>
+        <w:rPr>
+          <w:rFonts w:cstheme="minorHAnsi"/>
+          <w:sz w:val="36"/>
+          <w:szCs w:val="36"/>
+          <w:lang w:val="bg-BG"/>
+        </w:rPr>
+        <w:t xml:space="preserve"> </w:t>
+      </w:r>
+      <w:proofErr w:type="spellStart"/>
+      <w:r>
+        <w:rPr>
+          <w:rFonts w:cstheme="minorHAnsi"/>
+          <w:sz w:val="36"/>
+          <w:szCs w:val="36"/>
+          <w:lang w:val="bg-BG"/>
+        </w:rPr>
+        <w:t>obstacle</w:t>
+      </w:r>
+      <w:proofErr w:type="spellEnd"/>
+      <w:r>
+        <w:rPr>
+          <w:rFonts w:cstheme="minorHAnsi"/>
+          <w:sz w:val="36"/>
+          <w:szCs w:val="36"/>
+          <w:lang w:val="bg-BG"/>
+        </w:rPr>
+        <w:t xml:space="preserve"> </w:t>
+      </w:r>
+      <w:proofErr w:type="spellStart"/>
+      <w:r>
+        <w:rPr>
+          <w:rFonts w:cstheme="minorHAnsi"/>
+          <w:sz w:val="36"/>
+          <w:szCs w:val="36"/>
+          <w:lang w:val="bg-BG"/>
+        </w:rPr>
+        <w:t>to</w:t>
+      </w:r>
+      <w:proofErr w:type="spellEnd"/>
+      <w:r>
+        <w:rPr>
+          <w:rFonts w:cstheme="minorHAnsi"/>
+          <w:sz w:val="36"/>
+          <w:szCs w:val="36"/>
+          <w:lang w:val="bg-BG"/>
+        </w:rPr>
+        <w:t xml:space="preserve"> </w:t>
+      </w:r>
+      <w:proofErr w:type="spellStart"/>
+      <w:r>
+        <w:rPr>
+          <w:rFonts w:cstheme="minorHAnsi"/>
+          <w:sz w:val="36"/>
+          <w:szCs w:val="36"/>
+          <w:lang w:val="bg-BG"/>
+        </w:rPr>
+        <w:t>the</w:t>
+      </w:r>
+      <w:proofErr w:type="spellEnd"/>
+      <w:r>
+        <w:rPr>
+          <w:rFonts w:cstheme="minorHAnsi"/>
+          <w:sz w:val="36"/>
+          <w:szCs w:val="36"/>
+          <w:lang w:val="bg-BG"/>
+        </w:rPr>
+        <w:t xml:space="preserve"> </w:t>
+      </w:r>
+      <w:proofErr w:type="spellStart"/>
+      <w:r>
+        <w:rPr>
+          <w:rFonts w:cstheme="minorHAnsi"/>
+          <w:sz w:val="36"/>
+          <w:szCs w:val="36"/>
+          <w:lang w:val="bg-BG"/>
+        </w:rPr>
+        <w:t>realization</w:t>
+      </w:r>
+      <w:proofErr w:type="spellEnd"/>
+      <w:r>
+        <w:rPr>
+          <w:rFonts w:cstheme="minorHAnsi"/>
+          <w:sz w:val="36"/>
+          <w:szCs w:val="36"/>
+          <w:lang w:val="bg-BG"/>
+        </w:rPr>
+        <w:t xml:space="preserve"> </w:t>
+      </w:r>
+      <w:proofErr w:type="spellStart"/>
+      <w:r>
+        <w:rPr>
+          <w:rFonts w:cstheme="minorHAnsi"/>
+          <w:sz w:val="36"/>
+          <w:szCs w:val="36"/>
+          <w:lang w:val="bg-BG"/>
+        </w:rPr>
+        <w:t>of</w:t>
+      </w:r>
+      <w:proofErr w:type="spellEnd"/>
+      <w:r>
+        <w:rPr>
+          <w:rFonts w:cstheme="minorHAnsi"/>
+          <w:sz w:val="36"/>
+          <w:szCs w:val="36"/>
+          <w:lang w:val="bg-BG"/>
+        </w:rPr>
+        <w:t xml:space="preserve"> </w:t>
+      </w:r>
+      <w:proofErr w:type="spellStart"/>
+      <w:r>
+        <w:rPr>
+          <w:rFonts w:cstheme="minorHAnsi"/>
+          <w:sz w:val="36"/>
+          <w:szCs w:val="36"/>
+          <w:lang w:val="bg-BG"/>
+        </w:rPr>
+        <w:t>the</w:t>
+      </w:r>
+      <w:proofErr w:type="spellEnd"/>
+      <w:r>
+        <w:rPr>
+          <w:rFonts w:cstheme="minorHAnsi"/>
+          <w:sz w:val="36"/>
+          <w:szCs w:val="36"/>
+          <w:lang w:val="bg-BG"/>
+        </w:rPr>
+        <w:t xml:space="preserve"> </w:t>
+      </w:r>
+      <w:proofErr w:type="spellStart"/>
+      <w:r>
+        <w:rPr>
+          <w:rFonts w:cstheme="minorHAnsi"/>
+          <w:sz w:val="36"/>
+          <w:szCs w:val="36"/>
+          <w:lang w:val="bg-BG"/>
+        </w:rPr>
+        <w:t>code</w:t>
+      </w:r>
+      <w:proofErr w:type="spellEnd"/>
+      <w:r>
+        <w:rPr>
+          <w:rFonts w:cstheme="minorHAnsi"/>
+          <w:sz w:val="36"/>
+          <w:szCs w:val="36"/>
+          <w:lang w:val="bg-BG"/>
+        </w:rPr>
+        <w:t xml:space="preserve">, </w:t>
+      </w:r>
+      <w:proofErr w:type="spellStart"/>
+      <w:r>
+        <w:rPr>
+          <w:rFonts w:cstheme="minorHAnsi"/>
+          <w:sz w:val="36"/>
+          <w:szCs w:val="36"/>
+          <w:lang w:val="bg-BG"/>
+        </w:rPr>
+        <w:t>but</w:t>
+      </w:r>
+      <w:proofErr w:type="spellEnd"/>
+      <w:r>
+        <w:rPr>
+          <w:rFonts w:cstheme="minorHAnsi"/>
+          <w:sz w:val="36"/>
+          <w:szCs w:val="36"/>
+          <w:lang w:val="bg-BG"/>
+        </w:rPr>
+        <w:t xml:space="preserve"> </w:t>
+      </w:r>
+      <w:proofErr w:type="spellStart"/>
+      <w:r>
+        <w:rPr>
+          <w:rFonts w:cstheme="minorHAnsi"/>
+          <w:sz w:val="36"/>
+          <w:szCs w:val="36"/>
+          <w:lang w:val="bg-BG"/>
+        </w:rPr>
+        <w:t>were</w:t>
+      </w:r>
+      <w:proofErr w:type="spellEnd"/>
+      <w:r>
+        <w:rPr>
+          <w:rFonts w:cstheme="minorHAnsi"/>
+          <w:sz w:val="36"/>
+          <w:szCs w:val="36"/>
+          <w:lang w:val="bg-BG"/>
+        </w:rPr>
+        <w:t xml:space="preserve"> </w:t>
+      </w:r>
+      <w:proofErr w:type="spellStart"/>
+      <w:r>
+        <w:rPr>
+          <w:rFonts w:cstheme="minorHAnsi"/>
+          <w:sz w:val="36"/>
+          <w:szCs w:val="36"/>
+          <w:lang w:val="bg-BG"/>
+        </w:rPr>
+        <w:t>inferior</w:t>
+      </w:r>
+      <w:proofErr w:type="spellEnd"/>
+      <w:r>
+        <w:rPr>
+          <w:rFonts w:cstheme="minorHAnsi"/>
+          <w:sz w:val="36"/>
+          <w:szCs w:val="36"/>
+          <w:lang w:val="bg-BG"/>
+        </w:rPr>
+        <w:t xml:space="preserve"> </w:t>
+      </w:r>
+      <w:proofErr w:type="spellStart"/>
+      <w:r>
+        <w:rPr>
+          <w:rFonts w:cstheme="minorHAnsi"/>
+          <w:sz w:val="36"/>
+          <w:szCs w:val="36"/>
+          <w:lang w:val="bg-BG"/>
+        </w:rPr>
+        <w:t>problems</w:t>
+      </w:r>
+      <w:proofErr w:type="spellEnd"/>
+      <w:r>
+        <w:rPr>
+          <w:rFonts w:cstheme="minorHAnsi"/>
+          <w:sz w:val="36"/>
+          <w:szCs w:val="36"/>
+          <w:lang w:val="bg-BG"/>
+        </w:rPr>
+        <w:t xml:space="preserve"> </w:t>
+      </w:r>
+      <w:proofErr w:type="spellStart"/>
+      <w:r>
+        <w:rPr>
+          <w:rFonts w:cstheme="minorHAnsi"/>
+          <w:sz w:val="36"/>
+          <w:szCs w:val="36"/>
+          <w:lang w:val="bg-BG"/>
+        </w:rPr>
+        <w:t>that</w:t>
+      </w:r>
+      <w:proofErr w:type="spellEnd"/>
+      <w:r>
+        <w:rPr>
+          <w:rFonts w:cstheme="minorHAnsi"/>
+          <w:sz w:val="36"/>
+          <w:szCs w:val="36"/>
+          <w:lang w:val="bg-BG"/>
+        </w:rPr>
+        <w:t xml:space="preserve"> </w:t>
+      </w:r>
+      <w:proofErr w:type="spellStart"/>
+      <w:r>
+        <w:rPr>
+          <w:rFonts w:cstheme="minorHAnsi"/>
+          <w:sz w:val="36"/>
+          <w:szCs w:val="36"/>
+          <w:lang w:val="bg-BG"/>
+        </w:rPr>
+        <w:t>immediately</w:t>
+      </w:r>
+      <w:proofErr w:type="spellEnd"/>
+      <w:r>
+        <w:rPr>
+          <w:rFonts w:cstheme="minorHAnsi"/>
+          <w:sz w:val="36"/>
+          <w:szCs w:val="36"/>
+          <w:lang w:val="bg-BG"/>
+        </w:rPr>
+        <w:t xml:space="preserve"> </w:t>
+      </w:r>
+      <w:proofErr w:type="spellStart"/>
+      <w:r>
+        <w:rPr>
+          <w:rFonts w:cstheme="minorHAnsi"/>
+          <w:sz w:val="36"/>
+          <w:szCs w:val="36"/>
+          <w:lang w:val="bg-BG"/>
+        </w:rPr>
+        <w:t>after</w:t>
+      </w:r>
+      <w:proofErr w:type="spellEnd"/>
+      <w:r>
+        <w:rPr>
+          <w:rFonts w:cstheme="minorHAnsi"/>
+          <w:sz w:val="36"/>
+          <w:szCs w:val="36"/>
+          <w:lang w:val="bg-BG"/>
+        </w:rPr>
+        <w:t xml:space="preserve"> </w:t>
+      </w:r>
+      <w:proofErr w:type="spellStart"/>
+      <w:r>
+        <w:rPr>
+          <w:rFonts w:cstheme="minorHAnsi"/>
+          <w:sz w:val="36"/>
+          <w:szCs w:val="36"/>
+          <w:lang w:val="bg-BG"/>
+        </w:rPr>
+        <w:t>their</w:t>
+      </w:r>
+      <w:proofErr w:type="spellEnd"/>
+      <w:r>
+        <w:rPr>
+          <w:rFonts w:cstheme="minorHAnsi"/>
+          <w:sz w:val="36"/>
+          <w:szCs w:val="36"/>
+          <w:lang w:val="bg-BG"/>
+        </w:rPr>
+        <w:t xml:space="preserve"> </w:t>
+      </w:r>
+      <w:proofErr w:type="spellStart"/>
+      <w:r>
+        <w:rPr>
+          <w:rFonts w:cstheme="minorHAnsi"/>
+          <w:sz w:val="36"/>
+          <w:szCs w:val="36"/>
+          <w:lang w:val="bg-BG"/>
+        </w:rPr>
+        <w:t>discovery</w:t>
+      </w:r>
+      <w:proofErr w:type="spellEnd"/>
+      <w:r>
+        <w:rPr>
+          <w:rFonts w:cstheme="minorHAnsi"/>
+          <w:sz w:val="36"/>
+          <w:szCs w:val="36"/>
+          <w:lang w:val="bg-BG"/>
+        </w:rPr>
+        <w:t xml:space="preserve"> </w:t>
+      </w:r>
+      <w:proofErr w:type="spellStart"/>
+      <w:r>
+        <w:rPr>
+          <w:rFonts w:cstheme="minorHAnsi"/>
+          <w:sz w:val="36"/>
+          <w:szCs w:val="36"/>
+          <w:lang w:val="bg-BG"/>
+        </w:rPr>
+        <w:t>we</w:t>
+      </w:r>
+      <w:proofErr w:type="spellEnd"/>
+      <w:r>
+        <w:rPr>
+          <w:rFonts w:cstheme="minorHAnsi"/>
+          <w:sz w:val="36"/>
+          <w:szCs w:val="36"/>
+          <w:lang w:val="bg-BG"/>
+        </w:rPr>
+        <w:t xml:space="preserve"> </w:t>
+      </w:r>
+      <w:proofErr w:type="spellStart"/>
+      <w:r>
+        <w:rPr>
+          <w:rFonts w:cstheme="minorHAnsi"/>
+          <w:sz w:val="36"/>
+          <w:szCs w:val="36"/>
+          <w:lang w:val="bg-BG"/>
+        </w:rPr>
+        <w:t>solved</w:t>
+      </w:r>
+      <w:proofErr w:type="spellEnd"/>
+      <w:r>
+        <w:rPr>
+          <w:rFonts w:cstheme="minorHAnsi"/>
+          <w:sz w:val="36"/>
+          <w:szCs w:val="36"/>
+          <w:lang w:val="bg-BG"/>
+        </w:rPr>
+        <w:t xml:space="preserve"> </w:t>
+      </w:r>
+      <w:proofErr w:type="spellStart"/>
+      <w:r>
+        <w:rPr>
+          <w:rFonts w:cstheme="minorHAnsi"/>
+          <w:sz w:val="36"/>
+          <w:szCs w:val="36"/>
+          <w:lang w:val="bg-BG"/>
+        </w:rPr>
+        <w:t>them</w:t>
+      </w:r>
+      <w:proofErr w:type="spellEnd"/>
+      <w:r>
+        <w:rPr>
+          <w:rFonts w:cstheme="minorHAnsi"/>
+          <w:sz w:val="36"/>
+          <w:szCs w:val="36"/>
+          <w:lang w:val="bg-BG"/>
+        </w:rPr>
+        <w:t>.</w:t>
       </w:r>
       <w:r>
         <w:rPr>
@@ -2740,15 +5143,217 @@
         </w:rPr>
         <w:t xml:space="preserve"> </w:t>
       </w:r>
-      <w:r>
-        <w:rPr>
-          <w:rFonts w:cstheme="minorHAnsi"/>
-          <w:sz w:val="36"/>
-          <w:szCs w:val="36"/>
-          <w:lang w:val="bg-BG"/>
-        </w:rPr>
-        <w:t>At first we were a little less active, but at one point</w:t>
-      </w:r>
+      <w:proofErr w:type="spellStart"/>
+      <w:r>
+        <w:rPr>
+          <w:rFonts w:cstheme="minorHAnsi"/>
+          <w:sz w:val="36"/>
+          <w:szCs w:val="36"/>
+          <w:lang w:val="bg-BG"/>
+        </w:rPr>
+        <w:t>At</w:t>
+      </w:r>
+      <w:proofErr w:type="spellEnd"/>
+      <w:r>
+        <w:rPr>
+          <w:rFonts w:cstheme="minorHAnsi"/>
+          <w:sz w:val="36"/>
+          <w:szCs w:val="36"/>
+          <w:lang w:val="bg-BG"/>
+        </w:rPr>
+        <w:t xml:space="preserve"> </w:t>
+      </w:r>
+      <w:proofErr w:type="spellStart"/>
+      <w:r>
+        <w:rPr>
+          <w:rFonts w:cstheme="minorHAnsi"/>
+          <w:sz w:val="36"/>
+          <w:szCs w:val="36"/>
+          <w:lang w:val="bg-BG"/>
+        </w:rPr>
+        <w:t>first</w:t>
+      </w:r>
+      <w:proofErr w:type="spellEnd"/>
+      <w:r>
+        <w:rPr>
+          <w:rFonts w:cstheme="minorHAnsi"/>
+          <w:sz w:val="36"/>
+          <w:szCs w:val="36"/>
+          <w:lang w:val="bg-BG"/>
+        </w:rPr>
+        <w:t xml:space="preserve"> </w:t>
+      </w:r>
+      <w:proofErr w:type="spellStart"/>
+      <w:r>
+        <w:rPr>
+          <w:rFonts w:cstheme="minorHAnsi"/>
+          <w:sz w:val="36"/>
+          <w:szCs w:val="36"/>
+          <w:lang w:val="bg-BG"/>
+        </w:rPr>
+        <w:t>we</w:t>
+      </w:r>
+      <w:proofErr w:type="spellEnd"/>
+      <w:r>
+        <w:rPr>
+          <w:rFonts w:cstheme="minorHAnsi"/>
+          <w:sz w:val="36"/>
+          <w:szCs w:val="36"/>
+          <w:lang w:val="bg-BG"/>
+        </w:rPr>
+        <w:t xml:space="preserve"> </w:t>
+      </w:r>
+      <w:proofErr w:type="spellStart"/>
+      <w:r>
+        <w:rPr>
+          <w:rFonts w:cstheme="minorHAnsi"/>
+          <w:sz w:val="36"/>
+          <w:szCs w:val="36"/>
+          <w:lang w:val="bg-BG"/>
+        </w:rPr>
+        <w:t>were</w:t>
+      </w:r>
+      <w:proofErr w:type="spellEnd"/>
+      <w:r>
+        <w:rPr>
+          <w:rFonts w:cstheme="minorHAnsi"/>
+          <w:sz w:val="36"/>
+          <w:szCs w:val="36"/>
+          <w:lang w:val="bg-BG"/>
+        </w:rPr>
+        <w:t xml:space="preserve"> a </w:t>
+      </w:r>
+      <w:proofErr w:type="spellStart"/>
+      <w:r>
+        <w:rPr>
+          <w:rFonts w:cstheme="minorHAnsi"/>
+          <w:sz w:val="36"/>
+          <w:szCs w:val="36"/>
+          <w:lang w:val="bg-BG"/>
+        </w:rPr>
+        <w:t>little</w:t>
+      </w:r>
+      <w:proofErr w:type="spellEnd"/>
+      <w:r>
+        <w:rPr>
+          <w:rFonts w:cstheme="minorHAnsi"/>
+          <w:sz w:val="36"/>
+          <w:szCs w:val="36"/>
+          <w:lang w:val="bg-BG"/>
+        </w:rPr>
+        <w:t xml:space="preserve"> </w:t>
+      </w:r>
+      <w:proofErr w:type="spellStart"/>
+      <w:r>
+        <w:rPr>
+          <w:rFonts w:cstheme="minorHAnsi"/>
+          <w:sz w:val="36"/>
+          <w:szCs w:val="36"/>
+          <w:lang w:val="bg-BG"/>
+        </w:rPr>
+        <w:t>less</w:t>
+      </w:r>
+      <w:proofErr w:type="spellEnd"/>
+      <w:r>
+        <w:rPr>
+          <w:rFonts w:cstheme="minorHAnsi"/>
+          <w:sz w:val="36"/>
+          <w:szCs w:val="36"/>
+          <w:lang w:val="bg-BG"/>
+        </w:rPr>
+        <w:t xml:space="preserve"> </w:t>
+      </w:r>
+      <w:proofErr w:type="spellStart"/>
+      <w:r>
+        <w:rPr>
+          <w:rFonts w:cstheme="minorHAnsi"/>
+          <w:sz w:val="36"/>
+          <w:szCs w:val="36"/>
+          <w:lang w:val="bg-BG"/>
+        </w:rPr>
+        <w:t>active</w:t>
+      </w:r>
+      <w:proofErr w:type="spellEnd"/>
+      <w:r>
+        <w:rPr>
+          <w:rFonts w:cstheme="minorHAnsi"/>
+          <w:sz w:val="36"/>
+          <w:szCs w:val="36"/>
+          <w:lang w:val="bg-BG"/>
+        </w:rPr>
+        <w:t xml:space="preserve">, </w:t>
+      </w:r>
+      <w:proofErr w:type="spellStart"/>
+      <w:r>
+        <w:rPr>
+          <w:rFonts w:cstheme="minorHAnsi"/>
+          <w:sz w:val="36"/>
+          <w:szCs w:val="36"/>
+          <w:lang w:val="bg-BG"/>
+        </w:rPr>
+        <w:t>but</w:t>
+      </w:r>
+      <w:proofErr w:type="spellEnd"/>
+      <w:r>
+        <w:rPr>
+          <w:rFonts w:cstheme="minorHAnsi"/>
+          <w:sz w:val="36"/>
+          <w:szCs w:val="36"/>
+          <w:lang w:val="bg-BG"/>
+        </w:rPr>
+        <w:t xml:space="preserve"> </w:t>
+      </w:r>
+      <w:proofErr w:type="spellStart"/>
+      <w:r>
+        <w:rPr>
+          <w:rFonts w:cstheme="minorHAnsi"/>
+          <w:sz w:val="36"/>
+          <w:szCs w:val="36"/>
+          <w:lang w:val="bg-BG"/>
+        </w:rPr>
+        <w:t>at</w:t>
+      </w:r>
+      <w:proofErr w:type="spellEnd"/>
+      <w:r>
+        <w:rPr>
+          <w:rFonts w:cstheme="minorHAnsi"/>
+          <w:sz w:val="36"/>
+          <w:szCs w:val="36"/>
+          <w:lang w:val="bg-BG"/>
+        </w:rPr>
+        <w:t xml:space="preserve"> </w:t>
+      </w:r>
+      <w:proofErr w:type="spellStart"/>
+      <w:r>
+        <w:rPr>
+          <w:rFonts w:cstheme="minorHAnsi"/>
+          <w:sz w:val="36"/>
+          <w:szCs w:val="36"/>
+          <w:lang w:val="bg-BG"/>
+        </w:rPr>
+        <w:t>one</w:t>
+      </w:r>
+      <w:proofErr w:type="spellEnd"/>
+      <w:r>
+        <w:rPr>
+          <w:rFonts w:cstheme="minorHAnsi"/>
+          <w:sz w:val="36"/>
+          <w:szCs w:val="36"/>
+          <w:lang w:val="bg-BG"/>
+        </w:rPr>
+        <w:t xml:space="preserve"> </w:t>
+      </w:r>
+      <w:proofErr w:type="spellStart"/>
+      <w:r>
+        <w:rPr>
+          <w:rFonts w:cstheme="minorHAnsi"/>
+          <w:sz w:val="36"/>
+          <w:szCs w:val="36"/>
+          <w:lang w:val="bg-BG"/>
+        </w:rPr>
+        <w:t>point</w:t>
+      </w:r>
+      <w:proofErr w:type="spellEnd"/>
       <w:r>
         <w:rPr>
           <w:rFonts w:cstheme="minorHAnsi"/>
@@ -2758,15 +5363,97 @@
         </w:rPr>
         <w:t xml:space="preserve"> </w:t>
       </w:r>
-      <w:r>
-        <w:rPr>
-          <w:rFonts w:cstheme="minorHAnsi"/>
-          <w:sz w:val="36"/>
-          <w:szCs w:val="36"/>
-          <w:lang w:val="bg-BG"/>
-        </w:rPr>
-        <w:t>we told ourselves that we</w:t>
-      </w:r>
+      <w:proofErr w:type="spellStart"/>
+      <w:r>
+        <w:rPr>
+          <w:rFonts w:cstheme="minorHAnsi"/>
+          <w:sz w:val="36"/>
+          <w:szCs w:val="36"/>
+          <w:lang w:val="bg-BG"/>
+        </w:rPr>
+        <w:t>we</w:t>
+      </w:r>
+      <w:proofErr w:type="spellEnd"/>
+      <w:r>
+        <w:rPr>
+          <w:rFonts w:cstheme="minorHAnsi"/>
+          <w:sz w:val="36"/>
+          <w:szCs w:val="36"/>
+          <w:lang w:val="bg-BG"/>
+        </w:rPr>
+        <w:t xml:space="preserve"> </w:t>
+      </w:r>
+      <w:proofErr w:type="spellStart"/>
+      <w:r>
+        <w:rPr>
+          <w:rFonts w:cstheme="minorHAnsi"/>
+          <w:sz w:val="36"/>
+          <w:szCs w:val="36"/>
+          <w:lang w:val="bg-BG"/>
+        </w:rPr>
+        <w:t>told</w:t>
+      </w:r>
+      <w:proofErr w:type="spellEnd"/>
+      <w:r>
+        <w:rPr>
+          <w:rFonts w:cstheme="minorHAnsi"/>
+          <w:sz w:val="36"/>
+          <w:szCs w:val="36"/>
+          <w:lang w:val="bg-BG"/>
+        </w:rPr>
+        <w:t xml:space="preserve"> </w:t>
+      </w:r>
+      <w:proofErr w:type="spellStart"/>
+      <w:r>
+        <w:rPr>
+          <w:rFonts w:cstheme="minorHAnsi"/>
+          <w:sz w:val="36"/>
+          <w:szCs w:val="36"/>
+          <w:lang w:val="bg-BG"/>
+        </w:rPr>
+        <w:t>ourselves</w:t>
+      </w:r>
+      <w:proofErr w:type="spellEnd"/>
+      <w:r>
+        <w:rPr>
+          <w:rFonts w:cstheme="minorHAnsi"/>
+          <w:sz w:val="36"/>
+          <w:szCs w:val="36"/>
+          <w:lang w:val="bg-BG"/>
+        </w:rPr>
+        <w:t xml:space="preserve"> </w:t>
+      </w:r>
+      <w:proofErr w:type="spellStart"/>
+      <w:r>
+        <w:rPr>
+          <w:rFonts w:cstheme="minorHAnsi"/>
+          <w:sz w:val="36"/>
+          <w:szCs w:val="36"/>
+          <w:lang w:val="bg-BG"/>
+        </w:rPr>
+        <w:t>that</w:t>
+      </w:r>
+      <w:proofErr w:type="spellEnd"/>
+      <w:r>
+        <w:rPr>
+          <w:rFonts w:cstheme="minorHAnsi"/>
+          <w:sz w:val="36"/>
+          <w:szCs w:val="36"/>
+          <w:lang w:val="bg-BG"/>
+        </w:rPr>
+        <w:t xml:space="preserve"> </w:t>
+      </w:r>
+      <w:proofErr w:type="spellStart"/>
+      <w:r>
+        <w:rPr>
+          <w:rFonts w:cstheme="minorHAnsi"/>
+          <w:sz w:val="36"/>
+          <w:szCs w:val="36"/>
+          <w:lang w:val="bg-BG"/>
+        </w:rPr>
+        <w:t>we</w:t>
+      </w:r>
+      <w:proofErr w:type="spellEnd"/>
       <w:r>
         <w:rPr>
           <w:rFonts w:cstheme="minorHAnsi"/>
@@ -2783,8 +5470,59 @@
           <w:szCs w:val="36"/>
           <w:lang w:val="bg-BG"/>
         </w:rPr>
-        <w:t xml:space="preserve"> start doing it</w:t>
-      </w:r>
+        <w:t xml:space="preserve"> </w:t>
+      </w:r>
+      <w:proofErr w:type="spellStart"/>
+      <w:r>
+        <w:rPr>
+          <w:rFonts w:cstheme="minorHAnsi"/>
+          <w:sz w:val="36"/>
+          <w:szCs w:val="36"/>
+          <w:lang w:val="bg-BG"/>
+        </w:rPr>
+        <w:t>start</w:t>
+      </w:r>
+      <w:proofErr w:type="spellEnd"/>
+      <w:r>
+        <w:rPr>
+          <w:rFonts w:cstheme="minorHAnsi"/>
+          <w:sz w:val="36"/>
+          <w:szCs w:val="36"/>
+          <w:lang w:val="bg-BG"/>
+        </w:rPr>
+        <w:t xml:space="preserve"> </w:t>
+      </w:r>
+      <w:proofErr w:type="spellStart"/>
+      <w:r>
+        <w:rPr>
+          <w:rFonts w:cstheme="minorHAnsi"/>
+          <w:sz w:val="36"/>
+          <w:szCs w:val="36"/>
+          <w:lang w:val="bg-BG"/>
+        </w:rPr>
+        <w:t>doing</w:t>
+      </w:r>
+      <w:proofErr w:type="spellEnd"/>
+      <w:r>
+        <w:rPr>
+          <w:rFonts w:cstheme="minorHAnsi"/>
+          <w:sz w:val="36"/>
+          <w:szCs w:val="36"/>
+          <w:lang w:val="bg-BG"/>
+        </w:rPr>
+        <w:t xml:space="preserve"> </w:t>
+      </w:r>
+      <w:proofErr w:type="spellStart"/>
+      <w:r>
+        <w:rPr>
+          <w:rFonts w:cstheme="minorHAnsi"/>
+          <w:sz w:val="36"/>
+          <w:szCs w:val="36"/>
+          <w:lang w:val="bg-BG"/>
+        </w:rPr>
+        <w:t>it</w:t>
+      </w:r>
+      <w:proofErr w:type="spellEnd"/>
       <w:r>
         <w:rPr>
           <w:rFonts w:cstheme="minorHAnsi"/>
@@ -2801,8 +5539,59 @@
           <w:szCs w:val="36"/>
           <w:lang w:val="bg-BG"/>
         </w:rPr>
-        <w:t xml:space="preserve"> after a period of</w:t>
-      </w:r>
+        <w:t xml:space="preserve"> </w:t>
+      </w:r>
+      <w:proofErr w:type="spellStart"/>
+      <w:r>
+        <w:rPr>
+          <w:rFonts w:cstheme="minorHAnsi"/>
+          <w:sz w:val="36"/>
+          <w:szCs w:val="36"/>
+          <w:lang w:val="bg-BG"/>
+        </w:rPr>
+        <w:t>after</w:t>
+      </w:r>
+      <w:proofErr w:type="spellEnd"/>
+      <w:r>
+        <w:rPr>
+          <w:rFonts w:cstheme="minorHAnsi"/>
+          <w:sz w:val="36"/>
+          <w:szCs w:val="36"/>
+          <w:lang w:val="bg-BG"/>
+        </w:rPr>
+        <w:t xml:space="preserve"> a </w:t>
+      </w:r>
+      <w:proofErr w:type="spellStart"/>
+      <w:r>
+        <w:rPr>
+          <w:rFonts w:cstheme="minorHAnsi"/>
+          <w:sz w:val="36"/>
+          <w:szCs w:val="36"/>
+          <w:lang w:val="bg-BG"/>
+        </w:rPr>
+        <w:t>period</w:t>
+      </w:r>
+      <w:proofErr w:type="spellEnd"/>
+      <w:r>
+        <w:rPr>
+          <w:rFonts w:cstheme="minorHAnsi"/>
+          <w:sz w:val="36"/>
+          <w:szCs w:val="36"/>
+          <w:lang w:val="bg-BG"/>
+        </w:rPr>
+        <w:t xml:space="preserve"> </w:t>
+      </w:r>
+      <w:proofErr w:type="spellStart"/>
+      <w:r>
+        <w:rPr>
+          <w:rFonts w:cstheme="minorHAnsi"/>
+          <w:sz w:val="36"/>
+          <w:szCs w:val="36"/>
+          <w:lang w:val="bg-BG"/>
+        </w:rPr>
+        <w:t>of</w:t>
+      </w:r>
+      <w:proofErr w:type="spellEnd"/>
       <w:r>
         <w:rPr>
           <w:rFonts w:cstheme="minorHAnsi"/>
@@ -2812,14 +5601,125 @@
         </w:rPr>
         <w:t xml:space="preserve"> </w:t>
       </w:r>
-      <w:r>
-        <w:rPr>
-          <w:rFonts w:cstheme="minorHAnsi"/>
-          <w:sz w:val="36"/>
-          <w:szCs w:val="36"/>
-          <w:lang w:val="bg-BG"/>
-        </w:rPr>
-        <w:t>time, the code has been implemented.</w:t>
+      <w:proofErr w:type="spellStart"/>
+      <w:r>
+        <w:rPr>
+          <w:rFonts w:cstheme="minorHAnsi"/>
+          <w:sz w:val="36"/>
+          <w:szCs w:val="36"/>
+          <w:lang w:val="bg-BG"/>
+        </w:rPr>
+        <w:t>time</w:t>
+      </w:r>
+      <w:proofErr w:type="spellEnd"/>
+      <w:r>
+        <w:rPr>
+          <w:rFonts w:cstheme="minorHAnsi"/>
+          <w:sz w:val="36"/>
+          <w:szCs w:val="36"/>
+          <w:lang w:val="bg-BG"/>
+        </w:rPr>
+        <w:t xml:space="preserve">, </w:t>
+      </w:r>
+      <w:proofErr w:type="spellStart"/>
+      <w:r>
+        <w:rPr>
+          <w:rFonts w:cstheme="minorHAnsi"/>
+          <w:sz w:val="36"/>
+          <w:szCs w:val="36"/>
+          <w:lang w:val="bg-BG"/>
+        </w:rPr>
+        <w:t>the</w:t>
+      </w:r>
+      <w:proofErr w:type="spellEnd"/>
+      <w:r>
+        <w:rPr>
+          <w:rFonts w:cstheme="minorHAnsi"/>
+          <w:sz w:val="36"/>
+          <w:szCs w:val="36"/>
+          <w:lang w:val="bg-BG"/>
+        </w:rPr>
+        <w:t xml:space="preserve"> </w:t>
+      </w:r>
+      <w:proofErr w:type="spellStart"/>
+      <w:r>
+        <w:rPr>
+          <w:rFonts w:cstheme="minorHAnsi"/>
+          <w:sz w:val="36"/>
+          <w:szCs w:val="36"/>
+          <w:lang w:val="bg-BG"/>
+        </w:rPr>
+        <w:t>code</w:t>
+      </w:r>
+      <w:proofErr w:type="spellEnd"/>
+      <w:r>
+        <w:rPr>
+          <w:rFonts w:cstheme="minorHAnsi"/>
+          <w:sz w:val="36"/>
+          <w:szCs w:val="36"/>
+          <w:lang w:val="bg-BG"/>
+        </w:rPr>
+        <w:t xml:space="preserve"> </w:t>
+      </w:r>
+      <w:proofErr w:type="spellStart"/>
+      <w:r>
+        <w:rPr>
+          <w:rFonts w:cstheme="minorHAnsi"/>
+          <w:sz w:val="36"/>
+          <w:szCs w:val="36"/>
+          <w:lang w:val="bg-BG"/>
+        </w:rPr>
+        <w:t>has</w:t>
+      </w:r>
+      <w:proofErr w:type="spellEnd"/>
+      <w:r>
+        <w:rPr>
+          <w:rFonts w:cstheme="minorHAnsi"/>
+          <w:sz w:val="36"/>
+          <w:szCs w:val="36"/>
+          <w:lang w:val="bg-BG"/>
+        </w:rPr>
+        <w:t xml:space="preserve"> </w:t>
+      </w:r>
+      <w:proofErr w:type="spellStart"/>
+      <w:r>
+        <w:rPr>
+          <w:rFonts w:cstheme="minorHAnsi"/>
+          <w:sz w:val="36"/>
+          <w:szCs w:val="36"/>
+          <w:lang w:val="bg-BG"/>
+        </w:rPr>
+        <w:t>been</w:t>
+      </w:r>
+      <w:proofErr w:type="spellEnd"/>
+      <w:r>
+        <w:rPr>
+          <w:rFonts w:cstheme="minorHAnsi"/>
+          <w:sz w:val="36"/>
+          <w:szCs w:val="36"/>
+          <w:lang w:val="bg-BG"/>
+        </w:rPr>
+        <w:t xml:space="preserve"> </w:t>
+      </w:r>
+      <w:proofErr w:type="spellStart"/>
+      <w:r>
+        <w:rPr>
+          <w:rFonts w:cstheme="minorHAnsi"/>
+          <w:sz w:val="36"/>
+          <w:szCs w:val="36"/>
+          <w:lang w:val="bg-BG"/>
+        </w:rPr>
+        <w:t>implemented</w:t>
+      </w:r>
+      <w:proofErr w:type="spellEnd"/>
+      <w:r>
+        <w:rPr>
+          <w:rFonts w:cstheme="minorHAnsi"/>
+          <w:sz w:val="36"/>
+          <w:szCs w:val="36"/>
+          <w:lang w:val="bg-BG"/>
+        </w:rPr>
+        <w:t>.</w:t>
       </w:r>
     </w:p>
     <w:p>
@@ -3638,6 +6538,7 @@
                 <w:lang w:val="en-US"/>
               </w:rPr>
             </w:pPr>
+            <w:proofErr w:type="gramStart"/>
             <w:r>
               <w:rPr>
                 <w:rFonts w:ascii="Cascadia Mono" w:hAnsi="Cascadia Mono" w:cs="Cascadia Mono"/>
@@ -3648,6 +6549,7 @@
               </w:rPr>
               <w:t>menu(</w:t>
             </w:r>
+            <w:proofErr w:type="gramEnd"/>
             <w:r>
               <w:rPr>
                 <w:rFonts w:ascii="Cascadia Mono" w:hAnsi="Cascadia Mono" w:cs="Cascadia Mono"/>
@@ -3717,6 +6619,7 @@
               </w:rPr>
               <w:t xml:space="preserve"> </w:t>
             </w:r>
+            <w:proofErr w:type="spellStart"/>
             <w:r>
               <w:rPr>
                 <w:rFonts w:ascii="Cascadia Mono" w:hAnsi="Cascadia Mono" w:cs="Cascadia Mono"/>
@@ -3727,6 +6630,7 @@
               </w:rPr>
               <w:t>arrowPos</w:t>
             </w:r>
+            <w:proofErr w:type="spellEnd"/>
             <w:r>
               <w:rPr>
                 <w:rFonts w:ascii="Cascadia Mono" w:hAnsi="Cascadia Mono" w:cs="Cascadia Mono"/>
@@ -3839,6 +6743,7 @@
                 <w:lang w:val="en-US"/>
               </w:rPr>
             </w:pPr>
+            <w:proofErr w:type="gramStart"/>
             <w:r>
               <w:rPr>
                 <w:rFonts w:ascii="Cascadia Mono" w:hAnsi="Cascadia Mono" w:cs="Cascadia Mono"/>
@@ -3859,6 +6764,7 @@
               </w:rPr>
               <w:t>(</w:t>
             </w:r>
+            <w:proofErr w:type="gramEnd"/>
             <w:r>
               <w:rPr>
                 <w:rFonts w:ascii="Cascadia Mono" w:hAnsi="Cascadia Mono" w:cs="Cascadia Mono"/>
@@ -3928,6 +6834,7 @@
               </w:rPr>
               <w:t xml:space="preserve"> </w:t>
             </w:r>
+            <w:proofErr w:type="spellStart"/>
             <w:r>
               <w:rPr>
                 <w:rFonts w:ascii="Cascadia Mono" w:hAnsi="Cascadia Mono" w:cs="Cascadia Mono"/>
@@ -3938,6 +6845,7 @@
               </w:rPr>
               <w:t>arrowPos</w:t>
             </w:r>
+            <w:proofErr w:type="spellEnd"/>
             <w:r>
               <w:rPr>
                 <w:rFonts w:ascii="Cascadia Mono" w:hAnsi="Cascadia Mono" w:cs="Cascadia Mono"/>
@@ -4020,6 +6928,8 @@
                 <w:lang w:val="en-US"/>
               </w:rPr>
             </w:pPr>
+            <w:proofErr w:type="spellStart"/>
+            <w:proofErr w:type="gramStart"/>
             <w:r>
               <w:rPr>
                 <w:rFonts w:ascii="Cascadia Mono" w:hAnsi="Cascadia Mono" w:cs="Cascadia Mono"/>
@@ -4030,6 +6940,7 @@
               </w:rPr>
               <w:t>colorMenu</w:t>
             </w:r>
+            <w:proofErr w:type="spellEnd"/>
             <w:r>
               <w:rPr>
                 <w:rFonts w:ascii="Cascadia Mono" w:hAnsi="Cascadia Mono" w:cs="Cascadia Mono"/>
@@ -4040,6 +6951,7 @@
               </w:rPr>
               <w:t>(</w:t>
             </w:r>
+            <w:proofErr w:type="gramEnd"/>
             <w:r>
               <w:rPr>
                 <w:rFonts w:ascii="Cascadia Mono" w:hAnsi="Cascadia Mono" w:cs="Cascadia Mono"/>
@@ -4109,6 +7021,7 @@
               </w:rPr>
               <w:t xml:space="preserve"> </w:t>
             </w:r>
+            <w:proofErr w:type="spellStart"/>
             <w:r>
               <w:rPr>
                 <w:rFonts w:ascii="Cascadia Mono" w:hAnsi="Cascadia Mono" w:cs="Cascadia Mono"/>
@@ -4119,6 +7032,7 @@
               </w:rPr>
               <w:t>arrowPos</w:t>
             </w:r>
+            <w:proofErr w:type="spellEnd"/>
             <w:r>
               <w:rPr>
                 <w:rFonts w:ascii="Cascadia Mono" w:hAnsi="Cascadia Mono" w:cs="Cascadia Mono"/>
@@ -4201,6 +7115,8 @@
                 <w:lang w:val="en-US"/>
               </w:rPr>
             </w:pPr>
+            <w:proofErr w:type="spellStart"/>
+            <w:proofErr w:type="gramStart"/>
             <w:r>
               <w:rPr>
                 <w:rFonts w:ascii="Cascadia Mono" w:hAnsi="Cascadia Mono" w:cs="Cascadia Mono"/>
@@ -4211,6 +7127,7 @@
               </w:rPr>
               <w:t>chooseColor</w:t>
             </w:r>
+            <w:proofErr w:type="spellEnd"/>
             <w:r>
               <w:rPr>
                 <w:rFonts w:ascii="Cascadia Mono" w:hAnsi="Cascadia Mono" w:cs="Cascadia Mono"/>
@@ -4221,6 +7138,7 @@
               </w:rPr>
               <w:t>(</w:t>
             </w:r>
+            <w:proofErr w:type="gramEnd"/>
             <w:r>
               <w:rPr>
                 <w:rFonts w:ascii="Cascadia Mono" w:hAnsi="Cascadia Mono" w:cs="Cascadia Mono"/>
@@ -4290,6 +7208,7 @@
               </w:rPr>
               <w:t xml:space="preserve"> </w:t>
             </w:r>
+            <w:proofErr w:type="spellStart"/>
             <w:r>
               <w:rPr>
                 <w:rFonts w:ascii="Cascadia Mono" w:hAnsi="Cascadia Mono" w:cs="Cascadia Mono"/>
@@ -4300,6 +7219,7 @@
               </w:rPr>
               <w:t>arrowPos</w:t>
             </w:r>
+            <w:proofErr w:type="spellEnd"/>
             <w:r>
               <w:rPr>
                 <w:rFonts w:ascii="Cascadia Mono" w:hAnsi="Cascadia Mono" w:cs="Cascadia Mono"/>
@@ -4382,6 +7302,8 @@
                 <w:lang w:val="en-US"/>
               </w:rPr>
             </w:pPr>
+            <w:proofErr w:type="spellStart"/>
+            <w:proofErr w:type="gramStart"/>
             <w:r>
               <w:rPr>
                 <w:rFonts w:ascii="Cascadia Mono" w:hAnsi="Cascadia Mono" w:cs="Cascadia Mono"/>
@@ -4392,6 +7314,7 @@
               </w:rPr>
               <w:t>characterMenu</w:t>
             </w:r>
+            <w:proofErr w:type="spellEnd"/>
             <w:r>
               <w:rPr>
                 <w:rFonts w:ascii="Cascadia Mono" w:hAnsi="Cascadia Mono" w:cs="Cascadia Mono"/>
@@ -4402,6 +7325,7 @@
               </w:rPr>
               <w:t>(</w:t>
             </w:r>
+            <w:proofErr w:type="gramEnd"/>
             <w:r>
               <w:rPr>
                 <w:rFonts w:ascii="Cascadia Mono" w:hAnsi="Cascadia Mono" w:cs="Cascadia Mono"/>
@@ -4471,6 +7395,7 @@
               </w:rPr>
               <w:t xml:space="preserve"> </w:t>
             </w:r>
+            <w:proofErr w:type="spellStart"/>
             <w:r>
               <w:rPr>
                 <w:rFonts w:ascii="Cascadia Mono" w:hAnsi="Cascadia Mono" w:cs="Cascadia Mono"/>
@@ -4481,6 +7406,7 @@
               </w:rPr>
               <w:t>arrowPos</w:t>
             </w:r>
+            <w:proofErr w:type="spellEnd"/>
             <w:r>
               <w:rPr>
                 <w:rFonts w:ascii="Cascadia Mono" w:hAnsi="Cascadia Mono" w:cs="Cascadia Mono"/>
@@ -4563,6 +7489,8 @@
                 <w:lang w:val="en-US"/>
               </w:rPr>
             </w:pPr>
+            <w:proofErr w:type="spellStart"/>
+            <w:proofErr w:type="gramStart"/>
             <w:r>
               <w:rPr>
                 <w:rFonts w:ascii="Cascadia Mono" w:hAnsi="Cascadia Mono" w:cs="Cascadia Mono"/>
@@ -4573,6 +7501,7 @@
               </w:rPr>
               <w:t>chooseCharacter</w:t>
             </w:r>
+            <w:proofErr w:type="spellEnd"/>
             <w:r>
               <w:rPr>
                 <w:rFonts w:ascii="Cascadia Mono" w:hAnsi="Cascadia Mono" w:cs="Cascadia Mono"/>
@@ -4583,6 +7512,7 @@
               </w:rPr>
               <w:t>(</w:t>
             </w:r>
+            <w:proofErr w:type="gramEnd"/>
             <w:r>
               <w:rPr>
                 <w:rFonts w:ascii="Cascadia Mono" w:hAnsi="Cascadia Mono" w:cs="Cascadia Mono"/>
@@ -4652,6 +7582,7 @@
               </w:rPr>
               <w:t xml:space="preserve"> </w:t>
             </w:r>
+            <w:proofErr w:type="spellStart"/>
             <w:r>
               <w:rPr>
                 <w:rFonts w:ascii="Cascadia Mono" w:hAnsi="Cascadia Mono" w:cs="Cascadia Mono"/>
@@ -4662,6 +7593,7 @@
               </w:rPr>
               <w:t>arrowPos</w:t>
             </w:r>
+            <w:proofErr w:type="spellEnd"/>
             <w:r>
               <w:rPr>
                 <w:rFonts w:ascii="Cascadia Mono" w:hAnsi="Cascadia Mono" w:cs="Cascadia Mono"/>
@@ -4803,6 +7735,8 @@
                 <w:lang w:val="en-US"/>
               </w:rPr>
             </w:pPr>
+            <w:proofErr w:type="spellStart"/>
+            <w:proofErr w:type="gramStart"/>
             <w:r>
               <w:rPr>
                 <w:rFonts w:ascii="Cascadia Mono" w:hAnsi="Cascadia Mono" w:cs="Cascadia Mono"/>
@@ -4813,6 +7747,7 @@
               </w:rPr>
               <w:t>chooseOptions</w:t>
             </w:r>
+            <w:proofErr w:type="spellEnd"/>
             <w:r>
               <w:rPr>
                 <w:rFonts w:ascii="Cascadia Mono" w:hAnsi="Cascadia Mono" w:cs="Cascadia Mono"/>
@@ -4823,6 +7758,7 @@
               </w:rPr>
               <w:t>(</w:t>
             </w:r>
+            <w:proofErr w:type="gramEnd"/>
             <w:r>
               <w:rPr>
                 <w:rFonts w:ascii="Cascadia Mono" w:hAnsi="Cascadia Mono" w:cs="Cascadia Mono"/>
@@ -4892,6 +7828,7 @@
               </w:rPr>
               <w:t xml:space="preserve"> </w:t>
             </w:r>
+            <w:proofErr w:type="spellStart"/>
             <w:r>
               <w:rPr>
                 <w:rFonts w:ascii="Cascadia Mono" w:hAnsi="Cascadia Mono" w:cs="Cascadia Mono"/>
@@ -4902,6 +7839,7 @@
               </w:rPr>
               <w:t>arrowPos</w:t>
             </w:r>
+            <w:proofErr w:type="spellEnd"/>
             <w:r>
               <w:rPr>
                 <w:rFonts w:ascii="Cascadia Mono" w:hAnsi="Cascadia Mono" w:cs="Cascadia Mono"/>
@@ -5043,6 +7981,7 @@
                 <w:lang w:val="en-US"/>
               </w:rPr>
             </w:pPr>
+            <w:proofErr w:type="gramStart"/>
             <w:r>
               <w:rPr>
                 <w:rFonts w:ascii="Cascadia Mono" w:hAnsi="Cascadia Mono" w:cs="Cascadia Mono"/>
@@ -5063,6 +8002,7 @@
               </w:rPr>
               <w:t>(</w:t>
             </w:r>
+            <w:proofErr w:type="gramEnd"/>
             <w:r>
               <w:rPr>
                 <w:rFonts w:ascii="Cascadia Mono" w:hAnsi="Cascadia Mono" w:cs="Cascadia Mono"/>
@@ -5224,6 +8164,8 @@
                 <w:lang w:val="en-US"/>
               </w:rPr>
             </w:pPr>
+            <w:proofErr w:type="spellStart"/>
+            <w:proofErr w:type="gramStart"/>
             <w:r>
               <w:rPr>
                 <w:rFonts w:ascii="Cascadia Mono" w:hAnsi="Cascadia Mono" w:cs="Cascadia Mono"/>
@@ -5234,6 +8176,7 @@
               </w:rPr>
               <w:t>chooseDifficulty</w:t>
             </w:r>
+            <w:proofErr w:type="spellEnd"/>
             <w:r>
               <w:rPr>
                 <w:rFonts w:ascii="Cascadia Mono" w:hAnsi="Cascadia Mono" w:cs="Cascadia Mono"/>
@@ -5244,6 +8187,7 @@
               </w:rPr>
               <w:t>(</w:t>
             </w:r>
+            <w:proofErr w:type="gramEnd"/>
             <w:r>
               <w:rPr>
                 <w:rFonts w:ascii="Cascadia Mono" w:hAnsi="Cascadia Mono" w:cs="Cascadia Mono"/>
@@ -5313,6 +8257,7 @@
               </w:rPr>
               <w:t xml:space="preserve"> </w:t>
             </w:r>
+            <w:proofErr w:type="spellStart"/>
             <w:r>
               <w:rPr>
                 <w:rFonts w:ascii="Cascadia Mono" w:hAnsi="Cascadia Mono" w:cs="Cascadia Mono"/>
@@ -5323,6 +8268,7 @@
               </w:rPr>
               <w:t>arrowPos</w:t>
             </w:r>
+            <w:proofErr w:type="spellEnd"/>
             <w:r>
               <w:rPr>
                 <w:rFonts w:ascii="Cascadia Mono" w:hAnsi="Cascadia Mono" w:cs="Cascadia Mono"/>
@@ -5465,6 +8411,8 @@
                 <w:lang w:val="en-US"/>
               </w:rPr>
             </w:pPr>
+            <w:proofErr w:type="spellStart"/>
+            <w:proofErr w:type="gramStart"/>
             <w:r>
               <w:rPr>
                 <w:rFonts w:ascii="Cascadia Mono" w:hAnsi="Cascadia Mono" w:cs="Cascadia Mono"/>
@@ -5475,6 +8423,7 @@
               </w:rPr>
               <w:t>chooseMenu</w:t>
             </w:r>
+            <w:proofErr w:type="spellEnd"/>
             <w:r>
               <w:rPr>
                 <w:rFonts w:ascii="Cascadia Mono" w:hAnsi="Cascadia Mono" w:cs="Cascadia Mono"/>
@@ -5485,6 +8434,7 @@
               </w:rPr>
               <w:t>(</w:t>
             </w:r>
+            <w:proofErr w:type="gramEnd"/>
             <w:r>
               <w:rPr>
                 <w:rFonts w:ascii="Cascadia Mono" w:hAnsi="Cascadia Mono" w:cs="Cascadia Mono"/>
@@ -5554,6 +8504,7 @@
               </w:rPr>
               <w:t xml:space="preserve"> </w:t>
             </w:r>
+            <w:proofErr w:type="spellStart"/>
             <w:r>
               <w:rPr>
                 <w:rFonts w:ascii="Cascadia Mono" w:hAnsi="Cascadia Mono" w:cs="Cascadia Mono"/>
@@ -5564,6 +8515,7 @@
               </w:rPr>
               <w:t>arrowPos</w:t>
             </w:r>
+            <w:proofErr w:type="spellEnd"/>
             <w:r>
               <w:rPr>
                 <w:rFonts w:ascii="Cascadia Mono" w:hAnsi="Cascadia Mono" w:cs="Cascadia Mono"/>
@@ -5761,6 +8713,8 @@
                 <w:lang w:val="bg-BG"/>
               </w:rPr>
             </w:pPr>
+            <w:proofErr w:type="spellStart"/>
+            <w:proofErr w:type="gramStart"/>
             <w:r>
               <w:rPr>
                 <w:rFonts w:ascii="Cascadia Mono" w:hAnsi="Cascadia Mono" w:cs="Cascadia Mono"/>
@@ -5769,8 +8723,20 @@
                 <w:szCs w:val="28"/>
                 <w:lang w:val="en-US"/>
               </w:rPr>
-              <w:t>printMaze(</w:t>
-            </w:r>
+              <w:t>printMaze</w:t>
+            </w:r>
+            <w:proofErr w:type="spellEnd"/>
+            <w:r>
+              <w:rPr>
+                <w:rFonts w:ascii="Cascadia Mono" w:hAnsi="Cascadia Mono" w:cs="Cascadia Mono"/>
+                <w:color w:val="000000"/>
+                <w:sz w:val="28"/>
+                <w:szCs w:val="28"/>
+                <w:lang w:val="en-US"/>
+              </w:rPr>
+              <w:t>(</w:t>
+            </w:r>
+            <w:proofErr w:type="gramEnd"/>
             <w:r>
               <w:rPr>
                 <w:rFonts w:ascii="Cascadia Mono" w:hAnsi="Cascadia Mono" w:cs="Cascadia Mono"/>
@@ -6001,6 +8967,8 @@
                 <w:lang w:val="en-US"/>
               </w:rPr>
             </w:pPr>
+            <w:proofErr w:type="spellStart"/>
+            <w:proofErr w:type="gramStart"/>
             <w:r>
               <w:rPr>
                 <w:rFonts w:ascii="Cascadia Mono" w:hAnsi="Cascadia Mono" w:cs="Cascadia Mono"/>
@@ -6009,8 +8977,20 @@
                 <w:szCs w:val="28"/>
                 <w:lang w:val="en-US"/>
               </w:rPr>
-              <w:t>createWalls(</w:t>
-            </w:r>
+              <w:t>createWalls</w:t>
+            </w:r>
+            <w:proofErr w:type="spellEnd"/>
+            <w:r>
+              <w:rPr>
+                <w:rFonts w:ascii="Cascadia Mono" w:hAnsi="Cascadia Mono" w:cs="Cascadia Mono"/>
+                <w:color w:val="000000"/>
+                <w:sz w:val="28"/>
+                <w:szCs w:val="28"/>
+                <w:lang w:val="en-US"/>
+              </w:rPr>
+              <w:t>(</w:t>
+            </w:r>
+            <w:proofErr w:type="gramEnd"/>
             <w:r>
               <w:rPr>
                 <w:rFonts w:ascii="Cascadia Mono" w:hAnsi="Cascadia Mono" w:cs="Cascadia Mono"/>
@@ -6111,6 +9091,7 @@
               </w:rPr>
               <w:t xml:space="preserve">* </w:t>
             </w:r>
+            <w:proofErr w:type="spellStart"/>
             <w:r>
               <w:rPr>
                 <w:rFonts w:ascii="Cascadia Mono" w:hAnsi="Cascadia Mono" w:cs="Cascadia Mono"/>
@@ -6121,6 +9102,7 @@
               </w:rPr>
               <w:t>cellCount</w:t>
             </w:r>
+            <w:proofErr w:type="spellEnd"/>
             <w:r>
               <w:rPr>
                 <w:rFonts w:ascii="Cascadia Mono" w:hAnsi="Cascadia Mono" w:cs="Cascadia Mono"/>
@@ -6201,6 +9183,8 @@
                 <w:lang w:val="bg-BG"/>
               </w:rPr>
             </w:pPr>
+            <w:proofErr w:type="spellStart"/>
+            <w:proofErr w:type="gramStart"/>
             <w:r>
               <w:rPr>
                 <w:rFonts w:ascii="Cascadia Mono" w:hAnsi="Cascadia Mono" w:cs="Cascadia Mono"/>
@@ -6209,8 +9193,20 @@
                 <w:szCs w:val="28"/>
                 <w:lang w:val="en-US"/>
               </w:rPr>
-              <w:t>toVisited(</w:t>
-            </w:r>
+              <w:t>toVisited</w:t>
+            </w:r>
+            <w:proofErr w:type="spellEnd"/>
+            <w:r>
+              <w:rPr>
+                <w:rFonts w:ascii="Cascadia Mono" w:hAnsi="Cascadia Mono" w:cs="Cascadia Mono"/>
+                <w:color w:val="000000"/>
+                <w:sz w:val="28"/>
+                <w:szCs w:val="28"/>
+                <w:lang w:val="en-US"/>
+              </w:rPr>
+              <w:t>(</w:t>
+            </w:r>
+            <w:proofErr w:type="gramEnd"/>
             <w:r>
               <w:rPr>
                 <w:rFonts w:ascii="Cascadia Mono" w:hAnsi="Cascadia Mono" w:cs="Cascadia Mono"/>
@@ -6271,6 +9267,7 @@
               </w:rPr>
               <w:t xml:space="preserve">* </w:t>
             </w:r>
+            <w:proofErr w:type="spellStart"/>
             <w:r>
               <w:rPr>
                 <w:rFonts w:ascii="Cascadia Mono" w:hAnsi="Cascadia Mono" w:cs="Cascadia Mono"/>
@@ -6281,6 +9278,7 @@
               </w:rPr>
               <w:t>cordY</w:t>
             </w:r>
+            <w:proofErr w:type="spellEnd"/>
             <w:r>
               <w:rPr>
                 <w:rFonts w:ascii="Cascadia Mono" w:hAnsi="Cascadia Mono" w:cs="Cascadia Mono"/>
@@ -6311,6 +9309,7 @@
               </w:rPr>
               <w:t xml:space="preserve">* </w:t>
             </w:r>
+            <w:proofErr w:type="spellStart"/>
             <w:r>
               <w:rPr>
                 <w:rFonts w:ascii="Cascadia Mono" w:hAnsi="Cascadia Mono" w:cs="Cascadia Mono"/>
@@ -6321,6 +9320,7 @@
               </w:rPr>
               <w:t>cordX</w:t>
             </w:r>
+            <w:proofErr w:type="spellEnd"/>
             <w:r>
               <w:rPr>
                 <w:rFonts w:ascii="Cascadia Mono" w:hAnsi="Cascadia Mono" w:cs="Cascadia Mono"/>
@@ -6351,6 +9351,7 @@
               </w:rPr>
               <w:t xml:space="preserve"> </w:t>
             </w:r>
+            <w:proofErr w:type="spellStart"/>
             <w:r>
               <w:rPr>
                 <w:rFonts w:ascii="Cascadia Mono" w:hAnsi="Cascadia Mono" w:cs="Cascadia Mono"/>
@@ -6361,6 +9362,7 @@
               </w:rPr>
               <w:t>dir</w:t>
             </w:r>
+            <w:proofErr w:type="spellEnd"/>
             <w:r>
               <w:rPr>
                 <w:rFonts w:ascii="Cascadia Mono" w:hAnsi="Cascadia Mono" w:cs="Cascadia Mono"/>
@@ -6391,6 +9393,7 @@
               </w:rPr>
               <w:t xml:space="preserve">* </w:t>
             </w:r>
+            <w:proofErr w:type="spellStart"/>
             <w:r>
               <w:rPr>
                 <w:rFonts w:ascii="Cascadia Mono" w:hAnsi="Cascadia Mono" w:cs="Cascadia Mono"/>
@@ -6401,6 +9404,7 @@
               </w:rPr>
               <w:t>unvisitedCells</w:t>
             </w:r>
+            <w:proofErr w:type="spellEnd"/>
             <w:r>
               <w:rPr>
                 <w:rFonts w:ascii="Cascadia Mono" w:hAnsi="Cascadia Mono" w:cs="Cascadia Mono"/>
@@ -6481,6 +9485,8 @@
                 <w:lang w:val="bg-BG"/>
               </w:rPr>
             </w:pPr>
+            <w:proofErr w:type="spellStart"/>
+            <w:proofErr w:type="gramStart"/>
             <w:r>
               <w:rPr>
                 <w:rFonts w:ascii="Cascadia Mono" w:hAnsi="Cascadia Mono" w:cs="Cascadia Mono"/>
@@ -6489,8 +9495,20 @@
                 <w:szCs w:val="28"/>
                 <w:lang w:val="en-US"/>
               </w:rPr>
-              <w:t>playerMovement(</w:t>
-            </w:r>
+              <w:t>playerMovement</w:t>
+            </w:r>
+            <w:proofErr w:type="spellEnd"/>
+            <w:r>
+              <w:rPr>
+                <w:rFonts w:ascii="Cascadia Mono" w:hAnsi="Cascadia Mono" w:cs="Cascadia Mono"/>
+                <w:color w:val="000000"/>
+                <w:sz w:val="28"/>
+                <w:szCs w:val="28"/>
+                <w:lang w:val="en-US"/>
+              </w:rPr>
+              <w:t>(</w:t>
+            </w:r>
+            <w:proofErr w:type="gramEnd"/>
             <w:r>
               <w:rPr>
                 <w:rFonts w:ascii="Cascadia Mono" w:hAnsi="Cascadia Mono" w:cs="Cascadia Mono"/>
@@ -6555,7 +9573,29 @@
                 <w:szCs w:val="28"/>
                 <w:lang w:val="en-US"/>
               </w:rPr>
-              <w:t>Moves our player character, while in the same time checking if the movement is possible.</w:t>
+              <w:t xml:space="preserve">Moves our player character, while </w:t>
+            </w:r>
+            <w:proofErr w:type="gramStart"/>
+            <w:r>
+              <w:rPr>
+                <w:i/>
+                <w:iCs/>
+                <w:sz w:val="28"/>
+                <w:szCs w:val="28"/>
+                <w:lang w:val="en-US"/>
+              </w:rPr>
+              <w:t>in</w:t>
+            </w:r>
+            <w:proofErr w:type="gramEnd"/>
+            <w:r>
+              <w:rPr>
+                <w:i/>
+                <w:iCs/>
+                <w:sz w:val="28"/>
+                <w:szCs w:val="28"/>
+                <w:lang w:val="en-US"/>
+              </w:rPr>
+              <w:t xml:space="preserve"> the same time checking if the movement is possible.</w:t>
             </w:r>
           </w:p>
         </w:tc>
@@ -6607,6 +9647,8 @@
                 <w:lang w:val="bg-BG"/>
               </w:rPr>
             </w:pPr>
+            <w:proofErr w:type="spellStart"/>
+            <w:proofErr w:type="gramStart"/>
             <w:r>
               <w:rPr>
                 <w:rFonts w:ascii="Cascadia Mono" w:hAnsi="Cascadia Mono" w:cs="Cascadia Mono"/>
@@ -6615,8 +9657,20 @@
                 <w:szCs w:val="28"/>
                 <w:lang w:val="en-US"/>
               </w:rPr>
-              <w:t>freeCheck(</w:t>
-            </w:r>
+              <w:t>freeCheck</w:t>
+            </w:r>
+            <w:proofErr w:type="spellEnd"/>
+            <w:r>
+              <w:rPr>
+                <w:rFonts w:ascii="Cascadia Mono" w:hAnsi="Cascadia Mono" w:cs="Cascadia Mono"/>
+                <w:color w:val="000000"/>
+                <w:sz w:val="28"/>
+                <w:szCs w:val="28"/>
+                <w:lang w:val="en-US"/>
+              </w:rPr>
+              <w:t>(</w:t>
+            </w:r>
+            <w:proofErr w:type="gramEnd"/>
             <w:r>
               <w:rPr>
                 <w:rFonts w:ascii="Cascadia Mono" w:hAnsi="Cascadia Mono" w:cs="Cascadia Mono"/>
@@ -6637,6 +9691,7 @@
               </w:rPr>
               <w:t xml:space="preserve"> </w:t>
             </w:r>
+            <w:proofErr w:type="spellStart"/>
             <w:r>
               <w:rPr>
                 <w:rFonts w:ascii="Cascadia Mono" w:hAnsi="Cascadia Mono" w:cs="Cascadia Mono"/>
@@ -6647,6 +9702,7 @@
               </w:rPr>
               <w:t>dir</w:t>
             </w:r>
+            <w:proofErr w:type="spellEnd"/>
             <w:r>
               <w:rPr>
                 <w:rFonts w:ascii="Cascadia Mono" w:hAnsi="Cascadia Mono" w:cs="Cascadia Mono"/>
@@ -6717,6 +9773,7 @@
               </w:rPr>
               <w:t xml:space="preserve"> </w:t>
             </w:r>
+            <w:proofErr w:type="spellStart"/>
             <w:r>
               <w:rPr>
                 <w:rFonts w:ascii="Cascadia Mono" w:hAnsi="Cascadia Mono" w:cs="Cascadia Mono"/>
@@ -6727,6 +9784,7 @@
               </w:rPr>
               <w:t>cordY</w:t>
             </w:r>
+            <w:proofErr w:type="spellEnd"/>
             <w:r>
               <w:rPr>
                 <w:rFonts w:ascii="Cascadia Mono" w:hAnsi="Cascadia Mono" w:cs="Cascadia Mono"/>
@@ -6757,6 +9815,7 @@
               </w:rPr>
               <w:t xml:space="preserve"> </w:t>
             </w:r>
+            <w:proofErr w:type="spellStart"/>
             <w:r>
               <w:rPr>
                 <w:rFonts w:ascii="Cascadia Mono" w:hAnsi="Cascadia Mono" w:cs="Cascadia Mono"/>
@@ -6767,6 +9826,7 @@
               </w:rPr>
               <w:t>cordX</w:t>
             </w:r>
+            <w:proofErr w:type="spellEnd"/>
             <w:r>
               <w:rPr>
                 <w:rFonts w:ascii="Cascadia Mono" w:hAnsi="Cascadia Mono" w:cs="Cascadia Mono"/>
@@ -6853,6 +9913,8 @@
                 <w:lang w:val="bg-BG"/>
               </w:rPr>
             </w:pPr>
+            <w:proofErr w:type="spellStart"/>
+            <w:proofErr w:type="gramStart"/>
             <w:r>
               <w:rPr>
                 <w:rFonts w:ascii="Cascadia Mono" w:hAnsi="Cascadia Mono" w:cs="Cascadia Mono"/>
@@ -6861,7 +9923,29 @@
                 <w:szCs w:val="28"/>
                 <w:lang w:val="en-US"/>
               </w:rPr>
-              <w:t>winningText()</w:t>
+              <w:t>winningText</w:t>
+            </w:r>
+            <w:proofErr w:type="spellEnd"/>
+            <w:r>
+              <w:rPr>
+                <w:rFonts w:ascii="Cascadia Mono" w:hAnsi="Cascadia Mono" w:cs="Cascadia Mono"/>
+                <w:color w:val="000000"/>
+                <w:sz w:val="28"/>
+                <w:szCs w:val="28"/>
+                <w:lang w:val="en-US"/>
+              </w:rPr>
+              <w:t>(</w:t>
+            </w:r>
+            <w:proofErr w:type="gramEnd"/>
+            <w:r>
+              <w:rPr>
+                <w:rFonts w:ascii="Cascadia Mono" w:hAnsi="Cascadia Mono" w:cs="Cascadia Mono"/>
+                <w:color w:val="000000"/>
+                <w:sz w:val="28"/>
+                <w:szCs w:val="28"/>
+                <w:lang w:val="en-US"/>
+              </w:rPr>
+              <w:t>)</w:t>
             </w:r>
             <w:r>
               <w:rPr>

</xml_diff>